<commit_message>
Meeting minutes Oct 11th
</commit_message>
<xml_diff>
--- a/docs/Sprint Artifacts/MeetingMinutes.docx
+++ b/docs/Sprint Artifacts/MeetingMinutes.docx
@@ -357,18 +357,26 @@
                 <w:sz w:val="20"/>
                 <w:szCs w:val="20"/>
               </w:rPr>
-              <w:t xml:space="preserve">Midori </w:t>
-            </w:r>
-            <w:proofErr w:type="spellStart"/>
-            <w:r>
+              <w:t>Midori Verdouw</w:t>
+            </w:r>
+          </w:p>
+          <w:p>
+            <w:pPr>
+              <w:spacing w:line="235" w:lineRule="auto"/>
               <w:rPr>
                 <w:rFonts w:asciiTheme="majorHAnsi" w:eastAsia="Raleway" w:hAnsiTheme="majorHAnsi" w:cstheme="majorHAnsi"/>
                 <w:sz w:val="20"/>
                 <w:szCs w:val="20"/>
               </w:rPr>
-              <w:t>Verdouw</w:t>
-            </w:r>
-            <w:proofErr w:type="spellEnd"/>
+            </w:pPr>
+            <w:r>
+              <w:rPr>
+                <w:rFonts w:asciiTheme="majorHAnsi" w:eastAsia="Raleway" w:hAnsiTheme="majorHAnsi" w:cstheme="majorHAnsi"/>
+                <w:sz w:val="20"/>
+                <w:szCs w:val="20"/>
+              </w:rPr>
+              <w:t>Van Pham</w:t>
+            </w:r>
           </w:p>
           <w:p>
             <w:pPr>
@@ -385,36 +393,8 @@
                 <w:sz w:val="20"/>
                 <w:szCs w:val="20"/>
               </w:rPr>
-              <w:t>Van Pham</w:t>
-            </w:r>
-          </w:p>
-          <w:p>
-            <w:pPr>
-              <w:spacing w:line="235" w:lineRule="auto"/>
-              <w:rPr>
-                <w:rFonts w:asciiTheme="majorHAnsi" w:eastAsia="Raleway" w:hAnsiTheme="majorHAnsi" w:cstheme="majorHAnsi"/>
-                <w:sz w:val="20"/>
-                <w:szCs w:val="20"/>
-              </w:rPr>
-            </w:pPr>
-            <w:r>
-              <w:rPr>
-                <w:rFonts w:asciiTheme="majorHAnsi" w:eastAsia="Raleway" w:hAnsiTheme="majorHAnsi" w:cstheme="majorHAnsi"/>
-                <w:sz w:val="20"/>
-                <w:szCs w:val="20"/>
-              </w:rPr>
-              <w:t xml:space="preserve">Julian </w:t>
-            </w:r>
-            <w:proofErr w:type="spellStart"/>
-            <w:r>
-              <w:rPr>
-                <w:rFonts w:asciiTheme="majorHAnsi" w:eastAsia="Raleway" w:hAnsiTheme="majorHAnsi" w:cstheme="majorHAnsi"/>
-                <w:sz w:val="20"/>
-                <w:szCs w:val="20"/>
-              </w:rPr>
-              <w:t>Tjiong</w:t>
-            </w:r>
-            <w:proofErr w:type="spellEnd"/>
+              <w:t>Julian Tjiong</w:t>
+            </w:r>
           </w:p>
           <w:p>
             <w:pPr>
@@ -434,31 +414,7 @@
                   <w:szCs w:val="20"/>
                   <w:u w:val="none"/>
                 </w:rPr>
-                <w:t xml:space="preserve">Hon </w:t>
-              </w:r>
-              <w:proofErr w:type="spellStart"/>
-              <w:r>
-                <w:rPr>
-                  <w:rStyle w:val="Hyperlink"/>
-                  <w:rFonts w:asciiTheme="majorHAnsi" w:hAnsiTheme="majorHAnsi" w:cstheme="majorHAnsi"/>
-                  <w:color w:val="172B4D"/>
-                  <w:sz w:val="20"/>
-                  <w:szCs w:val="20"/>
-                  <w:u w:val="none"/>
-                </w:rPr>
-                <w:t>Khuin</w:t>
-              </w:r>
-              <w:proofErr w:type="spellEnd"/>
-              <w:r>
-                <w:rPr>
-                  <w:rStyle w:val="Hyperlink"/>
-                  <w:rFonts w:asciiTheme="majorHAnsi" w:hAnsiTheme="majorHAnsi" w:cstheme="majorHAnsi"/>
-                  <w:color w:val="172B4D"/>
-                  <w:sz w:val="20"/>
-                  <w:szCs w:val="20"/>
-                  <w:u w:val="none"/>
-                </w:rPr>
-                <w:t xml:space="preserve"> Jonathan Cheong</w:t>
+                <w:t>Hon Khuin Jonathan Cheong</w:t>
               </w:r>
             </w:hyperlink>
           </w:p>
@@ -2438,18 +2394,26 @@
                 <w:sz w:val="20"/>
                 <w:szCs w:val="20"/>
               </w:rPr>
-              <w:t xml:space="preserve">Midori </w:t>
-            </w:r>
-            <w:proofErr w:type="spellStart"/>
-            <w:r>
+              <w:t>Midori Verdouw</w:t>
+            </w:r>
+          </w:p>
+          <w:p>
+            <w:pPr>
+              <w:spacing w:line="235" w:lineRule="auto"/>
               <w:rPr>
                 <w:rFonts w:asciiTheme="majorHAnsi" w:eastAsia="Raleway" w:hAnsiTheme="majorHAnsi" w:cstheme="majorHAnsi"/>
                 <w:sz w:val="20"/>
                 <w:szCs w:val="20"/>
               </w:rPr>
-              <w:t>Verdouw</w:t>
-            </w:r>
-            <w:proofErr w:type="spellEnd"/>
+            </w:pPr>
+            <w:r>
+              <w:rPr>
+                <w:rFonts w:asciiTheme="majorHAnsi" w:eastAsia="Raleway" w:hAnsiTheme="majorHAnsi" w:cstheme="majorHAnsi"/>
+                <w:sz w:val="20"/>
+                <w:szCs w:val="20"/>
+              </w:rPr>
+              <w:t>Van Pham</w:t>
+            </w:r>
           </w:p>
           <w:p>
             <w:pPr>
@@ -2466,36 +2430,8 @@
                 <w:sz w:val="20"/>
                 <w:szCs w:val="20"/>
               </w:rPr>
-              <w:t>Van Pham</w:t>
-            </w:r>
-          </w:p>
-          <w:p>
-            <w:pPr>
-              <w:spacing w:line="235" w:lineRule="auto"/>
-              <w:rPr>
-                <w:rFonts w:asciiTheme="majorHAnsi" w:eastAsia="Raleway" w:hAnsiTheme="majorHAnsi" w:cstheme="majorHAnsi"/>
-                <w:sz w:val="20"/>
-                <w:szCs w:val="20"/>
-              </w:rPr>
-            </w:pPr>
-            <w:r>
-              <w:rPr>
-                <w:rFonts w:asciiTheme="majorHAnsi" w:eastAsia="Raleway" w:hAnsiTheme="majorHAnsi" w:cstheme="majorHAnsi"/>
-                <w:sz w:val="20"/>
-                <w:szCs w:val="20"/>
-              </w:rPr>
-              <w:t xml:space="preserve">Julian </w:t>
-            </w:r>
-            <w:proofErr w:type="spellStart"/>
-            <w:r>
-              <w:rPr>
-                <w:rFonts w:asciiTheme="majorHAnsi" w:eastAsia="Raleway" w:hAnsiTheme="majorHAnsi" w:cstheme="majorHAnsi"/>
-                <w:sz w:val="20"/>
-                <w:szCs w:val="20"/>
-              </w:rPr>
-              <w:t>Tjiong</w:t>
-            </w:r>
-            <w:proofErr w:type="spellEnd"/>
+              <w:t>Julian Tjiong</w:t>
+            </w:r>
           </w:p>
           <w:p>
             <w:pPr>
@@ -2515,31 +2451,7 @@
                   <w:szCs w:val="20"/>
                   <w:u w:val="none"/>
                 </w:rPr>
-                <w:t xml:space="preserve">Hon </w:t>
-              </w:r>
-              <w:proofErr w:type="spellStart"/>
-              <w:r>
-                <w:rPr>
-                  <w:rStyle w:val="Hyperlink"/>
-                  <w:rFonts w:asciiTheme="majorHAnsi" w:hAnsiTheme="majorHAnsi" w:cstheme="majorHAnsi"/>
-                  <w:color w:val="172B4D"/>
-                  <w:sz w:val="20"/>
-                  <w:szCs w:val="20"/>
-                  <w:u w:val="none"/>
-                </w:rPr>
-                <w:t>Khuin</w:t>
-              </w:r>
-              <w:proofErr w:type="spellEnd"/>
-              <w:r>
-                <w:rPr>
-                  <w:rStyle w:val="Hyperlink"/>
-                  <w:rFonts w:asciiTheme="majorHAnsi" w:hAnsiTheme="majorHAnsi" w:cstheme="majorHAnsi"/>
-                  <w:color w:val="172B4D"/>
-                  <w:sz w:val="20"/>
-                  <w:szCs w:val="20"/>
-                  <w:u w:val="none"/>
-                </w:rPr>
-                <w:t xml:space="preserve"> Jonathan Cheong</w:t>
+                <w:t>Hon Khuin Jonathan Cheong</w:t>
               </w:r>
             </w:hyperlink>
           </w:p>
@@ -4690,18 +4602,26 @@
                 <w:sz w:val="20"/>
                 <w:szCs w:val="20"/>
               </w:rPr>
-              <w:t xml:space="preserve">Midori </w:t>
-            </w:r>
-            <w:proofErr w:type="spellStart"/>
-            <w:r>
+              <w:t>Midori Verdouw</w:t>
+            </w:r>
+          </w:p>
+          <w:p>
+            <w:pPr>
+              <w:spacing w:line="235" w:lineRule="auto"/>
               <w:rPr>
                 <w:rFonts w:asciiTheme="majorHAnsi" w:eastAsia="Raleway" w:hAnsiTheme="majorHAnsi" w:cstheme="majorHAnsi"/>
                 <w:sz w:val="20"/>
                 <w:szCs w:val="20"/>
               </w:rPr>
-              <w:t>Verdouw</w:t>
-            </w:r>
-            <w:proofErr w:type="spellEnd"/>
+            </w:pPr>
+            <w:r>
+              <w:rPr>
+                <w:rFonts w:asciiTheme="majorHAnsi" w:eastAsia="Raleway" w:hAnsiTheme="majorHAnsi" w:cstheme="majorHAnsi"/>
+                <w:sz w:val="20"/>
+                <w:szCs w:val="20"/>
+              </w:rPr>
+              <w:t>Van Pham</w:t>
+            </w:r>
           </w:p>
           <w:p>
             <w:pPr>
@@ -4718,36 +4638,8 @@
                 <w:sz w:val="20"/>
                 <w:szCs w:val="20"/>
               </w:rPr>
-              <w:t>Van Pham</w:t>
-            </w:r>
-          </w:p>
-          <w:p>
-            <w:pPr>
-              <w:spacing w:line="235" w:lineRule="auto"/>
-              <w:rPr>
-                <w:rFonts w:asciiTheme="majorHAnsi" w:eastAsia="Raleway" w:hAnsiTheme="majorHAnsi" w:cstheme="majorHAnsi"/>
-                <w:sz w:val="20"/>
-                <w:szCs w:val="20"/>
-              </w:rPr>
-            </w:pPr>
-            <w:r>
-              <w:rPr>
-                <w:rFonts w:asciiTheme="majorHAnsi" w:eastAsia="Raleway" w:hAnsiTheme="majorHAnsi" w:cstheme="majorHAnsi"/>
-                <w:sz w:val="20"/>
-                <w:szCs w:val="20"/>
-              </w:rPr>
-              <w:t xml:space="preserve">Julian </w:t>
-            </w:r>
-            <w:proofErr w:type="spellStart"/>
-            <w:r>
-              <w:rPr>
-                <w:rFonts w:asciiTheme="majorHAnsi" w:eastAsia="Raleway" w:hAnsiTheme="majorHAnsi" w:cstheme="majorHAnsi"/>
-                <w:sz w:val="20"/>
-                <w:szCs w:val="20"/>
-              </w:rPr>
-              <w:t>Tjiong</w:t>
-            </w:r>
-            <w:proofErr w:type="spellEnd"/>
+              <w:t>Julian Tjiong</w:t>
+            </w:r>
           </w:p>
           <w:p>
             <w:pPr>
@@ -4767,31 +4659,7 @@
                   <w:szCs w:val="20"/>
                   <w:u w:val="none"/>
                 </w:rPr>
-                <w:t xml:space="preserve">Hon </w:t>
-              </w:r>
-              <w:proofErr w:type="spellStart"/>
-              <w:r>
-                <w:rPr>
-                  <w:rStyle w:val="Hyperlink"/>
-                  <w:rFonts w:asciiTheme="majorHAnsi" w:hAnsiTheme="majorHAnsi" w:cstheme="majorHAnsi"/>
-                  <w:color w:val="172B4D"/>
-                  <w:sz w:val="20"/>
-                  <w:szCs w:val="20"/>
-                  <w:u w:val="none"/>
-                </w:rPr>
-                <w:t>Khuin</w:t>
-              </w:r>
-              <w:proofErr w:type="spellEnd"/>
-              <w:r>
-                <w:rPr>
-                  <w:rStyle w:val="Hyperlink"/>
-                  <w:rFonts w:asciiTheme="majorHAnsi" w:hAnsiTheme="majorHAnsi" w:cstheme="majorHAnsi"/>
-                  <w:color w:val="172B4D"/>
-                  <w:sz w:val="20"/>
-                  <w:szCs w:val="20"/>
-                  <w:u w:val="none"/>
-                </w:rPr>
-                <w:t xml:space="preserve"> Jonathan Cheong</w:t>
+                <w:t>Hon Khuin Jonathan Cheong</w:t>
               </w:r>
             </w:hyperlink>
           </w:p>
@@ -5909,23 +5777,13 @@
                 <w:szCs w:val="20"/>
               </w:rPr>
             </w:pPr>
-            <w:proofErr w:type="gramStart"/>
-            <w:r>
-              <w:rPr>
-                <w:rFonts w:ascii="Raleway" w:eastAsia="Raleway" w:hAnsi="Raleway" w:cs="Raleway"/>
-                <w:sz w:val="20"/>
-                <w:szCs w:val="20"/>
-              </w:rPr>
-              <w:t>Continue on</w:t>
-            </w:r>
-            <w:proofErr w:type="gramEnd"/>
-            <w:r>
-              <w:rPr>
-                <w:rFonts w:ascii="Raleway" w:eastAsia="Raleway" w:hAnsi="Raleway" w:cs="Raleway"/>
-                <w:sz w:val="20"/>
-                <w:szCs w:val="20"/>
-              </w:rPr>
-              <w:t xml:space="preserve"> finishing Milestone 1</w:t>
+            <w:r>
+              <w:rPr>
+                <w:rFonts w:ascii="Raleway" w:eastAsia="Raleway" w:hAnsi="Raleway" w:cs="Raleway"/>
+                <w:sz w:val="20"/>
+                <w:szCs w:val="20"/>
+              </w:rPr>
+              <w:t>Continue on finishing Milestone 1</w:t>
             </w:r>
           </w:p>
         </w:tc>
@@ -6873,18 +6731,26 @@
                 <w:sz w:val="20"/>
                 <w:szCs w:val="20"/>
               </w:rPr>
-              <w:t xml:space="preserve">Midori </w:t>
-            </w:r>
-            <w:proofErr w:type="spellStart"/>
-            <w:r>
+              <w:t>Midori Verdouw</w:t>
+            </w:r>
+          </w:p>
+          <w:p>
+            <w:pPr>
+              <w:spacing w:line="235" w:lineRule="auto"/>
               <w:rPr>
                 <w:rFonts w:asciiTheme="majorHAnsi" w:eastAsia="Raleway" w:hAnsiTheme="majorHAnsi" w:cstheme="majorHAnsi"/>
                 <w:sz w:val="20"/>
                 <w:szCs w:val="20"/>
               </w:rPr>
-              <w:t>Verdouw</w:t>
-            </w:r>
-            <w:proofErr w:type="spellEnd"/>
+            </w:pPr>
+            <w:r>
+              <w:rPr>
+                <w:rFonts w:asciiTheme="majorHAnsi" w:eastAsia="Raleway" w:hAnsiTheme="majorHAnsi" w:cstheme="majorHAnsi"/>
+                <w:sz w:val="20"/>
+                <w:szCs w:val="20"/>
+              </w:rPr>
+              <w:t>Van Pham</w:t>
+            </w:r>
           </w:p>
           <w:p>
             <w:pPr>
@@ -6901,36 +6767,8 @@
                 <w:sz w:val="20"/>
                 <w:szCs w:val="20"/>
               </w:rPr>
-              <w:t>Van Pham</w:t>
-            </w:r>
-          </w:p>
-          <w:p>
-            <w:pPr>
-              <w:spacing w:line="235" w:lineRule="auto"/>
-              <w:rPr>
-                <w:rFonts w:asciiTheme="majorHAnsi" w:eastAsia="Raleway" w:hAnsiTheme="majorHAnsi" w:cstheme="majorHAnsi"/>
-                <w:sz w:val="20"/>
-                <w:szCs w:val="20"/>
-              </w:rPr>
-            </w:pPr>
-            <w:r>
-              <w:rPr>
-                <w:rFonts w:asciiTheme="majorHAnsi" w:eastAsia="Raleway" w:hAnsiTheme="majorHAnsi" w:cstheme="majorHAnsi"/>
-                <w:sz w:val="20"/>
-                <w:szCs w:val="20"/>
-              </w:rPr>
-              <w:t xml:space="preserve">Julian </w:t>
-            </w:r>
-            <w:proofErr w:type="spellStart"/>
-            <w:r>
-              <w:rPr>
-                <w:rFonts w:asciiTheme="majorHAnsi" w:eastAsia="Raleway" w:hAnsiTheme="majorHAnsi" w:cstheme="majorHAnsi"/>
-                <w:sz w:val="20"/>
-                <w:szCs w:val="20"/>
-              </w:rPr>
-              <w:t>Tjiong</w:t>
-            </w:r>
-            <w:proofErr w:type="spellEnd"/>
+              <w:t>Julian Tjiong</w:t>
+            </w:r>
           </w:p>
           <w:p>
             <w:pPr>
@@ -6950,31 +6788,7 @@
                   <w:szCs w:val="20"/>
                   <w:u w:val="none"/>
                 </w:rPr>
-                <w:t xml:space="preserve">Hon </w:t>
-              </w:r>
-              <w:proofErr w:type="spellStart"/>
-              <w:r>
-                <w:rPr>
-                  <w:rStyle w:val="Hyperlink"/>
-                  <w:rFonts w:asciiTheme="majorHAnsi" w:hAnsiTheme="majorHAnsi" w:cstheme="majorHAnsi"/>
-                  <w:color w:val="172B4D"/>
-                  <w:sz w:val="20"/>
-                  <w:szCs w:val="20"/>
-                  <w:u w:val="none"/>
-                </w:rPr>
-                <w:t>Khuin</w:t>
-              </w:r>
-              <w:proofErr w:type="spellEnd"/>
-              <w:r>
-                <w:rPr>
-                  <w:rStyle w:val="Hyperlink"/>
-                  <w:rFonts w:asciiTheme="majorHAnsi" w:hAnsiTheme="majorHAnsi" w:cstheme="majorHAnsi"/>
-                  <w:color w:val="172B4D"/>
-                  <w:sz w:val="20"/>
-                  <w:szCs w:val="20"/>
-                  <w:u w:val="none"/>
-                </w:rPr>
-                <w:t xml:space="preserve"> Jonathan Cheong</w:t>
+                <w:t>Hon Khuin Jonathan Cheong</w:t>
               </w:r>
             </w:hyperlink>
           </w:p>
@@ -9043,18 +8857,26 @@
                 <w:sz w:val="20"/>
                 <w:szCs w:val="20"/>
               </w:rPr>
-              <w:t xml:space="preserve">Midori </w:t>
-            </w:r>
-            <w:proofErr w:type="spellStart"/>
-            <w:r>
+              <w:t>Midori Verdouw</w:t>
+            </w:r>
+          </w:p>
+          <w:p>
+            <w:pPr>
+              <w:spacing w:line="235" w:lineRule="auto"/>
               <w:rPr>
                 <w:rFonts w:asciiTheme="majorHAnsi" w:eastAsia="Raleway" w:hAnsiTheme="majorHAnsi" w:cstheme="majorHAnsi"/>
                 <w:sz w:val="20"/>
                 <w:szCs w:val="20"/>
               </w:rPr>
-              <w:t>Verdouw</w:t>
-            </w:r>
-            <w:proofErr w:type="spellEnd"/>
+            </w:pPr>
+            <w:r>
+              <w:rPr>
+                <w:rFonts w:asciiTheme="majorHAnsi" w:eastAsia="Raleway" w:hAnsiTheme="majorHAnsi" w:cstheme="majorHAnsi"/>
+                <w:sz w:val="20"/>
+                <w:szCs w:val="20"/>
+              </w:rPr>
+              <w:t>Van Pham</w:t>
+            </w:r>
           </w:p>
           <w:p>
             <w:pPr>
@@ -9071,36 +8893,8 @@
                 <w:sz w:val="20"/>
                 <w:szCs w:val="20"/>
               </w:rPr>
-              <w:t>Van Pham</w:t>
-            </w:r>
-          </w:p>
-          <w:p>
-            <w:pPr>
-              <w:spacing w:line="235" w:lineRule="auto"/>
-              <w:rPr>
-                <w:rFonts w:asciiTheme="majorHAnsi" w:eastAsia="Raleway" w:hAnsiTheme="majorHAnsi" w:cstheme="majorHAnsi"/>
-                <w:sz w:val="20"/>
-                <w:szCs w:val="20"/>
-              </w:rPr>
-            </w:pPr>
-            <w:r>
-              <w:rPr>
-                <w:rFonts w:asciiTheme="majorHAnsi" w:eastAsia="Raleway" w:hAnsiTheme="majorHAnsi" w:cstheme="majorHAnsi"/>
-                <w:sz w:val="20"/>
-                <w:szCs w:val="20"/>
-              </w:rPr>
-              <w:t xml:space="preserve">Julian </w:t>
-            </w:r>
-            <w:proofErr w:type="spellStart"/>
-            <w:r>
-              <w:rPr>
-                <w:rFonts w:asciiTheme="majorHAnsi" w:eastAsia="Raleway" w:hAnsiTheme="majorHAnsi" w:cstheme="majorHAnsi"/>
-                <w:sz w:val="20"/>
-                <w:szCs w:val="20"/>
-              </w:rPr>
-              <w:t>Tjiong</w:t>
-            </w:r>
-            <w:proofErr w:type="spellEnd"/>
+              <w:t>Julian Tjiong</w:t>
+            </w:r>
           </w:p>
           <w:p>
             <w:pPr>
@@ -9120,31 +8914,7 @@
                   <w:szCs w:val="20"/>
                   <w:u w:val="none"/>
                 </w:rPr>
-                <w:t xml:space="preserve">Hon </w:t>
-              </w:r>
-              <w:proofErr w:type="spellStart"/>
-              <w:r>
-                <w:rPr>
-                  <w:rStyle w:val="Hyperlink"/>
-                  <w:rFonts w:asciiTheme="majorHAnsi" w:hAnsiTheme="majorHAnsi" w:cstheme="majorHAnsi"/>
-                  <w:color w:val="172B4D"/>
-                  <w:sz w:val="20"/>
-                  <w:szCs w:val="20"/>
-                  <w:u w:val="none"/>
-                </w:rPr>
-                <w:t>Khuin</w:t>
-              </w:r>
-              <w:proofErr w:type="spellEnd"/>
-              <w:r>
-                <w:rPr>
-                  <w:rStyle w:val="Hyperlink"/>
-                  <w:rFonts w:asciiTheme="majorHAnsi" w:hAnsiTheme="majorHAnsi" w:cstheme="majorHAnsi"/>
-                  <w:color w:val="172B4D"/>
-                  <w:sz w:val="20"/>
-                  <w:szCs w:val="20"/>
-                  <w:u w:val="none"/>
-                </w:rPr>
-                <w:t xml:space="preserve"> Jonathan Cheong</w:t>
+                <w:t>Hon Khuin Jonathan Cheong</w:t>
               </w:r>
             </w:hyperlink>
           </w:p>
@@ -11197,18 +10967,26 @@
                 <w:sz w:val="20"/>
                 <w:szCs w:val="20"/>
               </w:rPr>
-              <w:t xml:space="preserve">Midori </w:t>
-            </w:r>
-            <w:proofErr w:type="spellStart"/>
-            <w:r>
+              <w:t>Midori Verdouw</w:t>
+            </w:r>
+          </w:p>
+          <w:p>
+            <w:pPr>
+              <w:spacing w:line="235" w:lineRule="auto"/>
               <w:rPr>
                 <w:rFonts w:asciiTheme="majorHAnsi" w:eastAsia="Raleway" w:hAnsiTheme="majorHAnsi" w:cstheme="majorHAnsi"/>
                 <w:sz w:val="20"/>
                 <w:szCs w:val="20"/>
               </w:rPr>
-              <w:t>Verdouw</w:t>
-            </w:r>
-            <w:proofErr w:type="spellEnd"/>
+            </w:pPr>
+            <w:r>
+              <w:rPr>
+                <w:rFonts w:asciiTheme="majorHAnsi" w:eastAsia="Raleway" w:hAnsiTheme="majorHAnsi" w:cstheme="majorHAnsi"/>
+                <w:sz w:val="20"/>
+                <w:szCs w:val="20"/>
+              </w:rPr>
+              <w:t>Van Pham</w:t>
+            </w:r>
           </w:p>
           <w:p>
             <w:pPr>
@@ -11225,36 +11003,8 @@
                 <w:sz w:val="20"/>
                 <w:szCs w:val="20"/>
               </w:rPr>
-              <w:t>Van Pham</w:t>
-            </w:r>
-          </w:p>
-          <w:p>
-            <w:pPr>
-              <w:spacing w:line="235" w:lineRule="auto"/>
-              <w:rPr>
-                <w:rFonts w:asciiTheme="majorHAnsi" w:eastAsia="Raleway" w:hAnsiTheme="majorHAnsi" w:cstheme="majorHAnsi"/>
-                <w:sz w:val="20"/>
-                <w:szCs w:val="20"/>
-              </w:rPr>
-            </w:pPr>
-            <w:r>
-              <w:rPr>
-                <w:rFonts w:asciiTheme="majorHAnsi" w:eastAsia="Raleway" w:hAnsiTheme="majorHAnsi" w:cstheme="majorHAnsi"/>
-                <w:sz w:val="20"/>
-                <w:szCs w:val="20"/>
-              </w:rPr>
-              <w:t xml:space="preserve">Julian </w:t>
-            </w:r>
-            <w:proofErr w:type="spellStart"/>
-            <w:r>
-              <w:rPr>
-                <w:rFonts w:asciiTheme="majorHAnsi" w:eastAsia="Raleway" w:hAnsiTheme="majorHAnsi" w:cstheme="majorHAnsi"/>
-                <w:sz w:val="20"/>
-                <w:szCs w:val="20"/>
-              </w:rPr>
-              <w:t>Tjiong</w:t>
-            </w:r>
-            <w:proofErr w:type="spellEnd"/>
+              <w:t>Julian Tjiong</w:t>
+            </w:r>
           </w:p>
           <w:p>
             <w:pPr>
@@ -11277,31 +11027,7 @@
                   <w:szCs w:val="20"/>
                   <w:u w:val="none"/>
                 </w:rPr>
-                <w:t xml:space="preserve">Hon </w:t>
-              </w:r>
-              <w:proofErr w:type="spellStart"/>
-              <w:r>
-                <w:rPr>
-                  <w:rStyle w:val="Hyperlink"/>
-                  <w:rFonts w:asciiTheme="majorHAnsi" w:hAnsiTheme="majorHAnsi" w:cstheme="majorHAnsi"/>
-                  <w:color w:val="172B4D"/>
-                  <w:sz w:val="20"/>
-                  <w:szCs w:val="20"/>
-                  <w:u w:val="none"/>
-                </w:rPr>
-                <w:t>Khuin</w:t>
-              </w:r>
-              <w:proofErr w:type="spellEnd"/>
-              <w:r>
-                <w:rPr>
-                  <w:rStyle w:val="Hyperlink"/>
-                  <w:rFonts w:asciiTheme="majorHAnsi" w:hAnsiTheme="majorHAnsi" w:cstheme="majorHAnsi"/>
-                  <w:color w:val="172B4D"/>
-                  <w:sz w:val="20"/>
-                  <w:szCs w:val="20"/>
-                  <w:u w:val="none"/>
-                </w:rPr>
-                <w:t xml:space="preserve"> Jonathan Cheong</w:t>
+                <w:t>Hon Khuin Jonathan Cheong</w:t>
               </w:r>
             </w:hyperlink>
           </w:p>
@@ -13351,46 +13077,26 @@
                 <w:sz w:val="20"/>
                 <w:szCs w:val="20"/>
               </w:rPr>
-              <w:t xml:space="preserve">Midori </w:t>
-            </w:r>
-            <w:proofErr w:type="spellStart"/>
-            <w:r>
+              <w:t>Midori Verdouw</w:t>
+            </w:r>
+          </w:p>
+          <w:p>
+            <w:pPr>
+              <w:spacing w:line="235" w:lineRule="auto"/>
               <w:rPr>
                 <w:rFonts w:asciiTheme="majorHAnsi" w:eastAsia="Raleway" w:hAnsiTheme="majorHAnsi" w:cstheme="majorHAnsi"/>
                 <w:sz w:val="20"/>
                 <w:szCs w:val="20"/>
               </w:rPr>
-              <w:t>Verdouw</w:t>
-            </w:r>
-            <w:proofErr w:type="spellEnd"/>
-          </w:p>
-          <w:p>
-            <w:pPr>
-              <w:spacing w:line="235" w:lineRule="auto"/>
+            </w:pPr>
+            <w:r>
               <w:rPr>
                 <w:rFonts w:asciiTheme="majorHAnsi" w:eastAsia="Raleway" w:hAnsiTheme="majorHAnsi" w:cstheme="majorHAnsi"/>
                 <w:sz w:val="20"/>
                 <w:szCs w:val="20"/>
               </w:rPr>
-            </w:pPr>
-            <w:r>
-              <w:rPr>
-                <w:rFonts w:asciiTheme="majorHAnsi" w:eastAsia="Raleway" w:hAnsiTheme="majorHAnsi" w:cstheme="majorHAnsi"/>
-                <w:sz w:val="20"/>
-                <w:szCs w:val="20"/>
-              </w:rPr>
-              <w:t xml:space="preserve">Julian </w:t>
-            </w:r>
-            <w:proofErr w:type="spellStart"/>
-            <w:r>
-              <w:rPr>
-                <w:rFonts w:asciiTheme="majorHAnsi" w:eastAsia="Raleway" w:hAnsiTheme="majorHAnsi" w:cstheme="majorHAnsi"/>
-                <w:sz w:val="20"/>
-                <w:szCs w:val="20"/>
-              </w:rPr>
-              <w:t>Tjiong</w:t>
-            </w:r>
-            <w:proofErr w:type="spellEnd"/>
+              <w:t>Julian Tjiong</w:t>
+            </w:r>
           </w:p>
           <w:p>
             <w:pPr>
@@ -15580,46 +15286,26 @@
                 <w:sz w:val="20"/>
                 <w:szCs w:val="20"/>
               </w:rPr>
-              <w:t xml:space="preserve">Midori </w:t>
-            </w:r>
-            <w:proofErr w:type="spellStart"/>
-            <w:r>
+              <w:t>Midori Verdouw</w:t>
+            </w:r>
+          </w:p>
+          <w:p>
+            <w:pPr>
+              <w:spacing w:line="235" w:lineRule="auto"/>
               <w:rPr>
                 <w:rFonts w:asciiTheme="majorHAnsi" w:eastAsia="Raleway" w:hAnsiTheme="majorHAnsi" w:cstheme="majorHAnsi"/>
                 <w:sz w:val="20"/>
                 <w:szCs w:val="20"/>
               </w:rPr>
-              <w:t>Verdouw</w:t>
-            </w:r>
-            <w:proofErr w:type="spellEnd"/>
-          </w:p>
-          <w:p>
-            <w:pPr>
-              <w:spacing w:line="235" w:lineRule="auto"/>
+            </w:pPr>
+            <w:r>
               <w:rPr>
                 <w:rFonts w:asciiTheme="majorHAnsi" w:eastAsia="Raleway" w:hAnsiTheme="majorHAnsi" w:cstheme="majorHAnsi"/>
                 <w:sz w:val="20"/>
                 <w:szCs w:val="20"/>
               </w:rPr>
-            </w:pPr>
-            <w:r>
-              <w:rPr>
-                <w:rFonts w:asciiTheme="majorHAnsi" w:eastAsia="Raleway" w:hAnsiTheme="majorHAnsi" w:cstheme="majorHAnsi"/>
-                <w:sz w:val="20"/>
-                <w:szCs w:val="20"/>
-              </w:rPr>
-              <w:t xml:space="preserve">Julian </w:t>
-            </w:r>
-            <w:proofErr w:type="spellStart"/>
-            <w:r>
-              <w:rPr>
-                <w:rFonts w:asciiTheme="majorHAnsi" w:eastAsia="Raleway" w:hAnsiTheme="majorHAnsi" w:cstheme="majorHAnsi"/>
-                <w:sz w:val="20"/>
-                <w:szCs w:val="20"/>
-              </w:rPr>
-              <w:t>Tjiong</w:t>
-            </w:r>
-            <w:proofErr w:type="spellEnd"/>
+              <w:t>Julian Tjiong</w:t>
+            </w:r>
           </w:p>
           <w:p>
             <w:pPr>
@@ -17769,46 +17455,26 @@
                 <w:sz w:val="20"/>
                 <w:szCs w:val="20"/>
               </w:rPr>
-              <w:t xml:space="preserve">Midori </w:t>
-            </w:r>
-            <w:proofErr w:type="spellStart"/>
-            <w:r>
+              <w:t>Midori Verdouw</w:t>
+            </w:r>
+          </w:p>
+          <w:p>
+            <w:pPr>
+              <w:spacing w:line="235" w:lineRule="auto"/>
               <w:rPr>
                 <w:rFonts w:asciiTheme="majorHAnsi" w:eastAsia="Raleway" w:hAnsiTheme="majorHAnsi" w:cstheme="majorHAnsi"/>
                 <w:sz w:val="20"/>
                 <w:szCs w:val="20"/>
               </w:rPr>
-              <w:t>Verdouw</w:t>
-            </w:r>
-            <w:proofErr w:type="spellEnd"/>
-          </w:p>
-          <w:p>
-            <w:pPr>
-              <w:spacing w:line="235" w:lineRule="auto"/>
+            </w:pPr>
+            <w:r>
               <w:rPr>
                 <w:rFonts w:asciiTheme="majorHAnsi" w:eastAsia="Raleway" w:hAnsiTheme="majorHAnsi" w:cstheme="majorHAnsi"/>
                 <w:sz w:val="20"/>
                 <w:szCs w:val="20"/>
               </w:rPr>
-            </w:pPr>
-            <w:r>
-              <w:rPr>
-                <w:rFonts w:asciiTheme="majorHAnsi" w:eastAsia="Raleway" w:hAnsiTheme="majorHAnsi" w:cstheme="majorHAnsi"/>
-                <w:sz w:val="20"/>
-                <w:szCs w:val="20"/>
-              </w:rPr>
-              <w:t xml:space="preserve">Julian </w:t>
-            </w:r>
-            <w:proofErr w:type="spellStart"/>
-            <w:r>
-              <w:rPr>
-                <w:rFonts w:asciiTheme="majorHAnsi" w:eastAsia="Raleway" w:hAnsiTheme="majorHAnsi" w:cstheme="majorHAnsi"/>
-                <w:sz w:val="20"/>
-                <w:szCs w:val="20"/>
-              </w:rPr>
-              <w:t>Tjiong</w:t>
-            </w:r>
-            <w:proofErr w:type="spellEnd"/>
+              <w:t>Julian Tjiong</w:t>
+            </w:r>
           </w:p>
           <w:p>
             <w:pPr>
@@ -19890,18 +19556,8 @@
                 <w:sz w:val="20"/>
                 <w:szCs w:val="20"/>
               </w:rPr>
-              <w:t xml:space="preserve">Midori </w:t>
-            </w:r>
-            <w:proofErr w:type="spellStart"/>
-            <w:r>
-              <w:rPr>
-                <w:rFonts w:asciiTheme="majorHAnsi" w:eastAsia="Raleway" w:hAnsiTheme="majorHAnsi" w:cstheme="majorHAnsi"/>
-                <w:sz w:val="20"/>
-                <w:szCs w:val="20"/>
-              </w:rPr>
-              <w:t>Verdouw</w:t>
-            </w:r>
-            <w:proofErr w:type="spellEnd"/>
+              <w:t>Midori Verdouw</w:t>
+            </w:r>
           </w:p>
           <w:p>
             <w:pPr>
@@ -22044,18 +21700,26 @@
                 <w:sz w:val="20"/>
                 <w:szCs w:val="20"/>
               </w:rPr>
-              <w:t xml:space="preserve">Midori </w:t>
-            </w:r>
-            <w:proofErr w:type="spellStart"/>
-            <w:r>
+              <w:t>Midori Verdouw</w:t>
+            </w:r>
+          </w:p>
+          <w:p>
+            <w:pPr>
+              <w:spacing w:line="235" w:lineRule="auto"/>
               <w:rPr>
                 <w:rFonts w:asciiTheme="majorHAnsi" w:eastAsia="Raleway" w:hAnsiTheme="majorHAnsi" w:cstheme="majorHAnsi"/>
                 <w:sz w:val="20"/>
                 <w:szCs w:val="20"/>
               </w:rPr>
-              <w:t>Verdouw</w:t>
-            </w:r>
-            <w:proofErr w:type="spellEnd"/>
+            </w:pPr>
+            <w:r>
+              <w:rPr>
+                <w:rFonts w:asciiTheme="majorHAnsi" w:eastAsia="Raleway" w:hAnsiTheme="majorHAnsi" w:cstheme="majorHAnsi"/>
+                <w:sz w:val="20"/>
+                <w:szCs w:val="20"/>
+              </w:rPr>
+              <w:t>Jason Song</w:t>
+            </w:r>
           </w:p>
           <w:p>
             <w:pPr>
@@ -22072,36 +21736,8 @@
                 <w:sz w:val="20"/>
                 <w:szCs w:val="20"/>
               </w:rPr>
-              <w:t>Jason Song</w:t>
-            </w:r>
-          </w:p>
-          <w:p>
-            <w:pPr>
-              <w:spacing w:line="235" w:lineRule="auto"/>
-              <w:rPr>
-                <w:rFonts w:asciiTheme="majorHAnsi" w:eastAsia="Raleway" w:hAnsiTheme="majorHAnsi" w:cstheme="majorHAnsi"/>
-                <w:sz w:val="20"/>
-                <w:szCs w:val="20"/>
-              </w:rPr>
-            </w:pPr>
-            <w:r>
-              <w:rPr>
-                <w:rFonts w:asciiTheme="majorHAnsi" w:eastAsia="Raleway" w:hAnsiTheme="majorHAnsi" w:cstheme="majorHAnsi"/>
-                <w:sz w:val="20"/>
-                <w:szCs w:val="20"/>
-              </w:rPr>
-              <w:t xml:space="preserve">Julian </w:t>
-            </w:r>
-            <w:proofErr w:type="spellStart"/>
-            <w:r>
-              <w:rPr>
-                <w:rFonts w:asciiTheme="majorHAnsi" w:eastAsia="Raleway" w:hAnsiTheme="majorHAnsi" w:cstheme="majorHAnsi"/>
-                <w:sz w:val="20"/>
-                <w:szCs w:val="20"/>
-              </w:rPr>
-              <w:t>Tjiong</w:t>
-            </w:r>
-            <w:proofErr w:type="spellEnd"/>
+              <w:t>Julian Tjiong</w:t>
+            </w:r>
           </w:p>
           <w:p>
             <w:pPr>
@@ -24232,18 +23868,26 @@
                 <w:sz w:val="20"/>
                 <w:szCs w:val="20"/>
               </w:rPr>
-              <w:t xml:space="preserve">Midori </w:t>
-            </w:r>
-            <w:proofErr w:type="spellStart"/>
-            <w:r>
+              <w:t>Midori Verdouw</w:t>
+            </w:r>
+          </w:p>
+          <w:p>
+            <w:pPr>
+              <w:spacing w:line="235" w:lineRule="auto"/>
               <w:rPr>
                 <w:rFonts w:asciiTheme="majorHAnsi" w:eastAsia="Raleway" w:hAnsiTheme="majorHAnsi" w:cstheme="majorHAnsi"/>
                 <w:sz w:val="20"/>
                 <w:szCs w:val="20"/>
               </w:rPr>
-              <w:t>Verdouw</w:t>
-            </w:r>
-            <w:proofErr w:type="spellEnd"/>
+            </w:pPr>
+            <w:r>
+              <w:rPr>
+                <w:rFonts w:asciiTheme="majorHAnsi" w:eastAsia="Raleway" w:hAnsiTheme="majorHAnsi" w:cstheme="majorHAnsi"/>
+                <w:sz w:val="20"/>
+                <w:szCs w:val="20"/>
+              </w:rPr>
+              <w:t>Jason Song</w:t>
+            </w:r>
           </w:p>
           <w:p>
             <w:pPr>
@@ -24260,36 +23904,8 @@
                 <w:sz w:val="20"/>
                 <w:szCs w:val="20"/>
               </w:rPr>
-              <w:t>Jason Song</w:t>
-            </w:r>
-          </w:p>
-          <w:p>
-            <w:pPr>
-              <w:spacing w:line="235" w:lineRule="auto"/>
-              <w:rPr>
-                <w:rFonts w:asciiTheme="majorHAnsi" w:eastAsia="Raleway" w:hAnsiTheme="majorHAnsi" w:cstheme="majorHAnsi"/>
-                <w:sz w:val="20"/>
-                <w:szCs w:val="20"/>
-              </w:rPr>
-            </w:pPr>
-            <w:r>
-              <w:rPr>
-                <w:rFonts w:asciiTheme="majorHAnsi" w:eastAsia="Raleway" w:hAnsiTheme="majorHAnsi" w:cstheme="majorHAnsi"/>
-                <w:sz w:val="20"/>
-                <w:szCs w:val="20"/>
-              </w:rPr>
-              <w:t xml:space="preserve">Julian </w:t>
-            </w:r>
-            <w:proofErr w:type="spellStart"/>
-            <w:r>
-              <w:rPr>
-                <w:rFonts w:asciiTheme="majorHAnsi" w:eastAsia="Raleway" w:hAnsiTheme="majorHAnsi" w:cstheme="majorHAnsi"/>
-                <w:sz w:val="20"/>
-                <w:szCs w:val="20"/>
-              </w:rPr>
-              <w:t>Tjiong</w:t>
-            </w:r>
-            <w:proofErr w:type="spellEnd"/>
+              <w:t>Julian Tjiong</w:t>
+            </w:r>
           </w:p>
         </w:tc>
       </w:tr>
@@ -26299,18 +25915,26 @@
                 <w:sz w:val="20"/>
                 <w:szCs w:val="20"/>
               </w:rPr>
-              <w:t xml:space="preserve">Midori </w:t>
-            </w:r>
-            <w:proofErr w:type="spellStart"/>
-            <w:r>
+              <w:t>Midori Verdouw</w:t>
+            </w:r>
+          </w:p>
+          <w:p>
+            <w:pPr>
+              <w:spacing w:line="232" w:lineRule="auto"/>
               <w:rPr>
                 <w:rFonts w:asciiTheme="majorHAnsi" w:eastAsia="Raleway" w:hAnsiTheme="majorHAnsi" w:cstheme="majorHAnsi"/>
                 <w:sz w:val="20"/>
                 <w:szCs w:val="20"/>
               </w:rPr>
-              <w:t>Verdouw</w:t>
-            </w:r>
-            <w:proofErr w:type="spellEnd"/>
+            </w:pPr>
+            <w:r>
+              <w:rPr>
+                <w:rFonts w:asciiTheme="majorHAnsi" w:eastAsia="Raleway" w:hAnsiTheme="majorHAnsi" w:cstheme="majorHAnsi"/>
+                <w:sz w:val="20"/>
+                <w:szCs w:val="20"/>
+              </w:rPr>
+              <w:t>Jason Song</w:t>
+            </w:r>
           </w:p>
           <w:p>
             <w:pPr>
@@ -26327,36 +25951,8 @@
                 <w:sz w:val="20"/>
                 <w:szCs w:val="20"/>
               </w:rPr>
-              <w:t>Jason Song</w:t>
-            </w:r>
-          </w:p>
-          <w:p>
-            <w:pPr>
-              <w:spacing w:line="232" w:lineRule="auto"/>
-              <w:rPr>
-                <w:rFonts w:asciiTheme="majorHAnsi" w:eastAsia="Raleway" w:hAnsiTheme="majorHAnsi" w:cstheme="majorHAnsi"/>
-                <w:sz w:val="20"/>
-                <w:szCs w:val="20"/>
-              </w:rPr>
-            </w:pPr>
-            <w:r>
-              <w:rPr>
-                <w:rFonts w:asciiTheme="majorHAnsi" w:eastAsia="Raleway" w:hAnsiTheme="majorHAnsi" w:cstheme="majorHAnsi"/>
-                <w:sz w:val="20"/>
-                <w:szCs w:val="20"/>
-              </w:rPr>
-              <w:t xml:space="preserve">Julian </w:t>
-            </w:r>
-            <w:proofErr w:type="spellStart"/>
-            <w:r>
-              <w:rPr>
-                <w:rFonts w:asciiTheme="majorHAnsi" w:eastAsia="Raleway" w:hAnsiTheme="majorHAnsi" w:cstheme="majorHAnsi"/>
-                <w:sz w:val="20"/>
-                <w:szCs w:val="20"/>
-              </w:rPr>
-              <w:t>Tjiong</w:t>
-            </w:r>
-            <w:proofErr w:type="spellEnd"/>
+              <w:t>Julian Tjiong</w:t>
+            </w:r>
           </w:p>
         </w:tc>
       </w:tr>
@@ -26796,18 +26392,8 @@
                 <w:sz w:val="20"/>
                 <w:szCs w:val="20"/>
               </w:rPr>
-              <w:t xml:space="preserve">Complete milestone 3 </w:t>
-            </w:r>
-            <w:proofErr w:type="spellStart"/>
-            <w:r>
-              <w:rPr>
-                <w:rFonts w:ascii="Raleway" w:eastAsia="Raleway" w:hAnsi="Raleway" w:cs="Raleway"/>
-                <w:sz w:val="20"/>
-                <w:szCs w:val="20"/>
-              </w:rPr>
-              <w:t>req</w:t>
-            </w:r>
-            <w:proofErr w:type="spellEnd"/>
+              <w:t>Complete milestone 3 req</w:t>
+            </w:r>
           </w:p>
         </w:tc>
       </w:tr>
@@ -27880,6 +27466,1760 @@
         </w:rPr>
       </w:pPr>
     </w:p>
+    <w:p/>
+    <w:p/>
+    <w:p/>
+    <w:p/>
+    <w:p/>
+    <w:p/>
+    <w:p/>
+    <w:p/>
+    <w:p>
+      <w:pPr>
+        <w:pStyle w:val="Heading1"/>
+        <w:rPr>
+          <w:rFonts w:ascii="Raleway" w:eastAsia="Raleway" w:hAnsi="Raleway" w:cs="Raleway"/>
+        </w:rPr>
+      </w:pPr>
+      <w:r>
+        <w:rPr>
+          <w:rFonts w:ascii="Raleway" w:eastAsia="Raleway" w:hAnsi="Raleway" w:cs="Raleway"/>
+        </w:rPr>
+        <w:lastRenderedPageBreak/>
+        <w:t>Meeting No:  1</w:t>
+      </w:r>
+      <w:r>
+        <w:rPr>
+          <w:rFonts w:ascii="Raleway" w:eastAsia="Raleway" w:hAnsi="Raleway" w:cs="Raleway"/>
+        </w:rPr>
+        <w:t>4</w:t>
+      </w:r>
+    </w:p>
+    <w:p>
+      <w:pPr>
+        <w:pStyle w:val="Heading2"/>
+        <w:rPr>
+          <w:rFonts w:ascii="Raleway" w:eastAsia="Raleway" w:hAnsi="Raleway" w:cs="Raleway"/>
+        </w:rPr>
+      </w:pPr>
+      <w:r>
+        <w:rPr>
+          <w:rFonts w:ascii="Raleway" w:eastAsia="Raleway" w:hAnsi="Raleway" w:cs="Raleway"/>
+        </w:rPr>
+        <w:t>Meeting Details</w:t>
+      </w:r>
+    </w:p>
+    <w:tbl>
+      <w:tblPr>
+        <w:tblW w:w="8895" w:type="dxa"/>
+        <w:tblBorders>
+          <w:top w:val="single" w:sz="6" w:space="0" w:color="000000"/>
+          <w:left w:val="single" w:sz="6" w:space="0" w:color="000000"/>
+          <w:bottom w:val="single" w:sz="6" w:space="0" w:color="000000"/>
+          <w:right w:val="single" w:sz="6" w:space="0" w:color="000000"/>
+          <w:insideH w:val="single" w:sz="6" w:space="0" w:color="000000"/>
+          <w:insideV w:val="single" w:sz="6" w:space="0" w:color="000000"/>
+        </w:tblBorders>
+        <w:tblLayout w:type="fixed"/>
+        <w:tblLook w:val="0600" w:firstRow="0" w:lastRow="0" w:firstColumn="0" w:lastColumn="0" w:noHBand="1" w:noVBand="1"/>
+      </w:tblPr>
+      <w:tblGrid>
+        <w:gridCol w:w="2490"/>
+        <w:gridCol w:w="6405"/>
+      </w:tblGrid>
+      <w:tr>
+        <w:trPr>
+          <w:trHeight w:val="300"/>
+        </w:trPr>
+        <w:tc>
+          <w:tcPr>
+            <w:tcW w:w="2490" w:type="dxa"/>
+            <w:tcBorders>
+              <w:top w:val="single" w:sz="8" w:space="0" w:color="808080"/>
+              <w:left w:val="single" w:sz="8" w:space="0" w:color="808080"/>
+              <w:bottom w:val="single" w:sz="8" w:space="0" w:color="808080"/>
+              <w:right w:val="single" w:sz="8" w:space="0" w:color="808080"/>
+            </w:tcBorders>
+            <w:shd w:val="clear" w:color="auto" w:fill="E6E6E6"/>
+            <w:tcMar>
+              <w:top w:w="5" w:type="dxa"/>
+              <w:left w:w="5" w:type="dxa"/>
+              <w:bottom w:w="5" w:type="dxa"/>
+              <w:right w:w="5" w:type="dxa"/>
+            </w:tcMar>
+            <w:hideMark/>
+          </w:tcPr>
+          <w:p>
+            <w:pPr>
+              <w:widowControl w:val="0"/>
+              <w:spacing w:line="240" w:lineRule="auto"/>
+              <w:jc w:val="center"/>
+              <w:rPr>
+                <w:rFonts w:ascii="Raleway" w:eastAsia="Raleway" w:hAnsi="Raleway" w:cs="Raleway"/>
+                <w:sz w:val="20"/>
+                <w:szCs w:val="20"/>
+                <w:shd w:val="clear" w:color="auto" w:fill="E6E6E6"/>
+              </w:rPr>
+            </w:pPr>
+            <w:r>
+              <w:rPr>
+                <w:rFonts w:ascii="Raleway" w:eastAsia="Raleway" w:hAnsi="Raleway" w:cs="Raleway"/>
+                <w:sz w:val="20"/>
+                <w:szCs w:val="20"/>
+                <w:shd w:val="clear" w:color="auto" w:fill="E6E6E6"/>
+              </w:rPr>
+              <w:t>Date:</w:t>
+            </w:r>
+          </w:p>
+        </w:tc>
+        <w:tc>
+          <w:tcPr>
+            <w:tcW w:w="6405" w:type="dxa"/>
+            <w:tcBorders>
+              <w:top w:val="single" w:sz="8" w:space="0" w:color="808080"/>
+              <w:left w:val="single" w:sz="6" w:space="0" w:color="000000"/>
+              <w:bottom w:val="single" w:sz="8" w:space="0" w:color="808080"/>
+              <w:right w:val="single" w:sz="8" w:space="0" w:color="808080"/>
+            </w:tcBorders>
+            <w:tcMar>
+              <w:top w:w="5" w:type="dxa"/>
+              <w:left w:w="5" w:type="dxa"/>
+              <w:bottom w:w="5" w:type="dxa"/>
+              <w:right w:w="5" w:type="dxa"/>
+            </w:tcMar>
+            <w:hideMark/>
+          </w:tcPr>
+          <w:p>
+            <w:pPr>
+              <w:widowControl w:val="0"/>
+              <w:rPr>
+                <w:rFonts w:ascii="Raleway" w:eastAsia="Raleway" w:hAnsi="Raleway" w:cs="Raleway"/>
+                <w:sz w:val="20"/>
+                <w:szCs w:val="20"/>
+              </w:rPr>
+            </w:pPr>
+            <w:r>
+              <w:rPr>
+                <w:rFonts w:ascii="Raleway" w:eastAsia="Raleway" w:hAnsi="Raleway" w:cs="Raleway"/>
+                <w:sz w:val="20"/>
+                <w:szCs w:val="20"/>
+              </w:rPr>
+              <w:t xml:space="preserve"> </w:t>
+            </w:r>
+            <w:r>
+              <w:rPr>
+                <w:rFonts w:ascii="Raleway" w:eastAsia="Raleway" w:hAnsi="Raleway" w:cs="Raleway"/>
+                <w:sz w:val="20"/>
+                <w:szCs w:val="20"/>
+              </w:rPr>
+              <w:t>11</w:t>
+            </w:r>
+            <w:r>
+              <w:rPr>
+                <w:rFonts w:ascii="Raleway" w:eastAsia="Raleway" w:hAnsi="Raleway" w:cs="Raleway"/>
+                <w:sz w:val="20"/>
+                <w:szCs w:val="20"/>
+              </w:rPr>
+              <w:t>/10/2020</w:t>
+            </w:r>
+          </w:p>
+        </w:tc>
+      </w:tr>
+      <w:tr>
+        <w:tc>
+          <w:tcPr>
+            <w:tcW w:w="2490" w:type="dxa"/>
+            <w:tcBorders>
+              <w:top w:val="single" w:sz="6" w:space="0" w:color="000000"/>
+              <w:left w:val="single" w:sz="8" w:space="0" w:color="808080"/>
+              <w:bottom w:val="single" w:sz="8" w:space="0" w:color="808080"/>
+              <w:right w:val="single" w:sz="8" w:space="0" w:color="808080"/>
+            </w:tcBorders>
+            <w:shd w:val="clear" w:color="auto" w:fill="E6E6E6"/>
+            <w:tcMar>
+              <w:top w:w="5" w:type="dxa"/>
+              <w:left w:w="5" w:type="dxa"/>
+              <w:bottom w:w="5" w:type="dxa"/>
+              <w:right w:w="5" w:type="dxa"/>
+            </w:tcMar>
+            <w:hideMark/>
+          </w:tcPr>
+          <w:p>
+            <w:pPr>
+              <w:widowControl w:val="0"/>
+              <w:spacing w:line="240" w:lineRule="auto"/>
+              <w:jc w:val="center"/>
+              <w:rPr>
+                <w:rFonts w:ascii="Raleway" w:eastAsia="Raleway" w:hAnsi="Raleway" w:cs="Raleway"/>
+                <w:sz w:val="20"/>
+                <w:szCs w:val="20"/>
+                <w:shd w:val="clear" w:color="auto" w:fill="E6E6E6"/>
+              </w:rPr>
+            </w:pPr>
+            <w:r>
+              <w:rPr>
+                <w:rFonts w:ascii="Raleway" w:eastAsia="Raleway" w:hAnsi="Raleway" w:cs="Raleway"/>
+                <w:sz w:val="20"/>
+                <w:szCs w:val="20"/>
+                <w:shd w:val="clear" w:color="auto" w:fill="E6E6E6"/>
+              </w:rPr>
+              <w:t>Venue:</w:t>
+            </w:r>
+          </w:p>
+        </w:tc>
+        <w:tc>
+          <w:tcPr>
+            <w:tcW w:w="6405" w:type="dxa"/>
+            <w:tcBorders>
+              <w:top w:val="single" w:sz="6" w:space="0" w:color="000000"/>
+              <w:left w:val="single" w:sz="6" w:space="0" w:color="000000"/>
+              <w:bottom w:val="single" w:sz="8" w:space="0" w:color="808080"/>
+              <w:right w:val="single" w:sz="8" w:space="0" w:color="808080"/>
+            </w:tcBorders>
+            <w:tcMar>
+              <w:top w:w="5" w:type="dxa"/>
+              <w:left w:w="5" w:type="dxa"/>
+              <w:bottom w:w="5" w:type="dxa"/>
+              <w:right w:w="5" w:type="dxa"/>
+            </w:tcMar>
+            <w:hideMark/>
+          </w:tcPr>
+          <w:p>
+            <w:pPr>
+              <w:widowControl w:val="0"/>
+              <w:rPr>
+                <w:rFonts w:ascii="Raleway" w:eastAsia="Raleway" w:hAnsi="Raleway" w:cs="Raleway"/>
+                <w:sz w:val="20"/>
+                <w:szCs w:val="20"/>
+              </w:rPr>
+            </w:pPr>
+            <w:r>
+              <w:rPr>
+                <w:rFonts w:ascii="Raleway" w:eastAsia="Raleway" w:hAnsi="Raleway" w:cs="Raleway"/>
+                <w:sz w:val="20"/>
+                <w:szCs w:val="20"/>
+              </w:rPr>
+              <w:t xml:space="preserve"> Ms Teams</w:t>
+            </w:r>
+          </w:p>
+        </w:tc>
+      </w:tr>
+      <w:tr>
+        <w:tc>
+          <w:tcPr>
+            <w:tcW w:w="2490" w:type="dxa"/>
+            <w:tcBorders>
+              <w:top w:val="single" w:sz="6" w:space="0" w:color="000000"/>
+              <w:left w:val="single" w:sz="8" w:space="0" w:color="808080"/>
+              <w:bottom w:val="single" w:sz="8" w:space="0" w:color="808080"/>
+              <w:right w:val="single" w:sz="8" w:space="0" w:color="808080"/>
+            </w:tcBorders>
+            <w:shd w:val="clear" w:color="auto" w:fill="E6E6E6"/>
+            <w:tcMar>
+              <w:top w:w="5" w:type="dxa"/>
+              <w:left w:w="5" w:type="dxa"/>
+              <w:bottom w:w="5" w:type="dxa"/>
+              <w:right w:w="5" w:type="dxa"/>
+            </w:tcMar>
+            <w:hideMark/>
+          </w:tcPr>
+          <w:p>
+            <w:pPr>
+              <w:widowControl w:val="0"/>
+              <w:spacing w:line="240" w:lineRule="auto"/>
+              <w:jc w:val="center"/>
+              <w:rPr>
+                <w:rFonts w:ascii="Raleway" w:eastAsia="Raleway" w:hAnsi="Raleway" w:cs="Raleway"/>
+                <w:sz w:val="20"/>
+                <w:szCs w:val="20"/>
+                <w:shd w:val="clear" w:color="auto" w:fill="E6E6E6"/>
+              </w:rPr>
+            </w:pPr>
+            <w:r>
+              <w:rPr>
+                <w:rFonts w:ascii="Raleway" w:eastAsia="Raleway" w:hAnsi="Raleway" w:cs="Raleway"/>
+                <w:sz w:val="20"/>
+                <w:szCs w:val="20"/>
+                <w:shd w:val="clear" w:color="auto" w:fill="E6E6E6"/>
+              </w:rPr>
+              <w:t>Attendees:</w:t>
+            </w:r>
+          </w:p>
+        </w:tc>
+        <w:tc>
+          <w:tcPr>
+            <w:tcW w:w="6405" w:type="dxa"/>
+            <w:tcBorders>
+              <w:top w:val="single" w:sz="6" w:space="0" w:color="000000"/>
+              <w:left w:val="single" w:sz="6" w:space="0" w:color="000000"/>
+              <w:bottom w:val="single" w:sz="8" w:space="0" w:color="808080"/>
+              <w:right w:val="single" w:sz="8" w:space="0" w:color="808080"/>
+            </w:tcBorders>
+            <w:tcMar>
+              <w:top w:w="5" w:type="dxa"/>
+              <w:left w:w="5" w:type="dxa"/>
+              <w:bottom w:w="5" w:type="dxa"/>
+              <w:right w:w="5" w:type="dxa"/>
+            </w:tcMar>
+            <w:hideMark/>
+          </w:tcPr>
+          <w:p>
+            <w:pPr>
+              <w:spacing w:line="232" w:lineRule="auto"/>
+              <w:rPr>
+                <w:rFonts w:asciiTheme="majorHAnsi" w:eastAsia="Raleway" w:hAnsiTheme="majorHAnsi" w:cstheme="majorHAnsi"/>
+                <w:sz w:val="20"/>
+                <w:szCs w:val="20"/>
+              </w:rPr>
+            </w:pPr>
+            <w:r>
+              <w:rPr>
+                <w:rFonts w:asciiTheme="majorHAnsi" w:eastAsia="Raleway" w:hAnsiTheme="majorHAnsi" w:cstheme="majorHAnsi"/>
+                <w:sz w:val="20"/>
+                <w:szCs w:val="20"/>
+              </w:rPr>
+              <w:t>Midori Verdouw</w:t>
+            </w:r>
+          </w:p>
+          <w:p>
+            <w:pPr>
+              <w:spacing w:line="232" w:lineRule="auto"/>
+              <w:rPr>
+                <w:rFonts w:asciiTheme="majorHAnsi" w:eastAsia="Raleway" w:hAnsiTheme="majorHAnsi" w:cstheme="majorHAnsi"/>
+                <w:sz w:val="20"/>
+                <w:szCs w:val="20"/>
+              </w:rPr>
+            </w:pPr>
+            <w:r>
+              <w:rPr>
+                <w:rFonts w:asciiTheme="majorHAnsi" w:eastAsia="Raleway" w:hAnsiTheme="majorHAnsi" w:cstheme="majorHAnsi"/>
+                <w:sz w:val="20"/>
+                <w:szCs w:val="20"/>
+              </w:rPr>
+              <w:t>Julian Tjiong</w:t>
+            </w:r>
+          </w:p>
+        </w:tc>
+      </w:tr>
+      <w:tr>
+        <w:tc>
+          <w:tcPr>
+            <w:tcW w:w="2490" w:type="dxa"/>
+            <w:tcBorders>
+              <w:top w:val="single" w:sz="6" w:space="0" w:color="000000"/>
+              <w:left w:val="single" w:sz="8" w:space="0" w:color="808080"/>
+              <w:bottom w:val="single" w:sz="8" w:space="0" w:color="808080"/>
+              <w:right w:val="single" w:sz="8" w:space="0" w:color="808080"/>
+            </w:tcBorders>
+            <w:shd w:val="clear" w:color="auto" w:fill="E6E6E6"/>
+            <w:tcMar>
+              <w:top w:w="5" w:type="dxa"/>
+              <w:left w:w="5" w:type="dxa"/>
+              <w:bottom w:w="5" w:type="dxa"/>
+              <w:right w:w="5" w:type="dxa"/>
+            </w:tcMar>
+            <w:hideMark/>
+          </w:tcPr>
+          <w:p>
+            <w:pPr>
+              <w:widowControl w:val="0"/>
+              <w:spacing w:line="240" w:lineRule="auto"/>
+              <w:jc w:val="center"/>
+              <w:rPr>
+                <w:rFonts w:ascii="Raleway" w:eastAsia="Raleway" w:hAnsi="Raleway" w:cs="Raleway"/>
+                <w:sz w:val="20"/>
+                <w:szCs w:val="20"/>
+                <w:shd w:val="clear" w:color="auto" w:fill="E6E6E6"/>
+              </w:rPr>
+            </w:pPr>
+            <w:r>
+              <w:rPr>
+                <w:rFonts w:ascii="Raleway" w:eastAsia="Raleway" w:hAnsi="Raleway" w:cs="Raleway"/>
+                <w:sz w:val="20"/>
+                <w:szCs w:val="20"/>
+                <w:shd w:val="clear" w:color="auto" w:fill="E6E6E6"/>
+              </w:rPr>
+              <w:t>Apologies:</w:t>
+            </w:r>
+          </w:p>
+        </w:tc>
+        <w:tc>
+          <w:tcPr>
+            <w:tcW w:w="6405" w:type="dxa"/>
+            <w:tcBorders>
+              <w:top w:val="single" w:sz="6" w:space="0" w:color="000000"/>
+              <w:left w:val="single" w:sz="6" w:space="0" w:color="000000"/>
+              <w:bottom w:val="single" w:sz="8" w:space="0" w:color="808080"/>
+              <w:right w:val="single" w:sz="8" w:space="0" w:color="808080"/>
+            </w:tcBorders>
+            <w:tcMar>
+              <w:top w:w="5" w:type="dxa"/>
+              <w:left w:w="5" w:type="dxa"/>
+              <w:bottom w:w="5" w:type="dxa"/>
+              <w:right w:w="5" w:type="dxa"/>
+            </w:tcMar>
+            <w:hideMark/>
+          </w:tcPr>
+          <w:p>
+            <w:pPr>
+              <w:widowControl w:val="0"/>
+              <w:rPr>
+                <w:rFonts w:ascii="Raleway" w:eastAsia="Raleway" w:hAnsi="Raleway" w:cs="Raleway"/>
+                <w:sz w:val="20"/>
+                <w:szCs w:val="20"/>
+              </w:rPr>
+            </w:pPr>
+            <w:r>
+              <w:rPr>
+                <w:rFonts w:ascii="Raleway" w:eastAsia="Raleway" w:hAnsi="Raleway" w:cs="Raleway"/>
+                <w:sz w:val="20"/>
+                <w:szCs w:val="20"/>
+              </w:rPr>
+              <w:t xml:space="preserve"> N/A</w:t>
+            </w:r>
+          </w:p>
+        </w:tc>
+      </w:tr>
+    </w:tbl>
+    <w:p>
+      <w:pPr>
+        <w:rPr>
+          <w:rFonts w:ascii="Raleway" w:eastAsia="Raleway" w:hAnsi="Raleway" w:cs="Raleway"/>
+          <w:b/>
+          <w:sz w:val="20"/>
+          <w:szCs w:val="20"/>
+        </w:rPr>
+      </w:pPr>
+      <w:r>
+        <w:rPr>
+          <w:rFonts w:ascii="Raleway" w:eastAsia="Raleway" w:hAnsi="Raleway" w:cs="Raleway"/>
+          <w:b/>
+          <w:sz w:val="20"/>
+          <w:szCs w:val="20"/>
+        </w:rPr>
+        <w:t xml:space="preserve"> </w:t>
+      </w:r>
+    </w:p>
+    <w:p>
+      <w:pPr>
+        <w:pStyle w:val="Heading2"/>
+        <w:rPr>
+          <w:rFonts w:ascii="Raleway" w:eastAsia="Raleway" w:hAnsi="Raleway" w:cs="Raleway"/>
+        </w:rPr>
+      </w:pPr>
+      <w:r>
+        <w:rPr>
+          <w:rFonts w:ascii="Raleway" w:eastAsia="Raleway" w:hAnsi="Raleway" w:cs="Raleway"/>
+        </w:rPr>
+        <w:t>Information / Decisions</w:t>
+      </w:r>
+    </w:p>
+    <w:tbl>
+      <w:tblPr>
+        <w:tblW w:w="8910" w:type="dxa"/>
+        <w:tblBorders>
+          <w:top w:val="single" w:sz="6" w:space="0" w:color="000000"/>
+          <w:left w:val="single" w:sz="6" w:space="0" w:color="000000"/>
+          <w:bottom w:val="single" w:sz="6" w:space="0" w:color="000000"/>
+          <w:right w:val="single" w:sz="6" w:space="0" w:color="000000"/>
+          <w:insideH w:val="single" w:sz="6" w:space="0" w:color="000000"/>
+          <w:insideV w:val="single" w:sz="6" w:space="0" w:color="000000"/>
+        </w:tblBorders>
+        <w:tblLayout w:type="fixed"/>
+        <w:tblLook w:val="0600" w:firstRow="0" w:lastRow="0" w:firstColumn="0" w:lastColumn="0" w:noHBand="1" w:noVBand="1"/>
+      </w:tblPr>
+      <w:tblGrid>
+        <w:gridCol w:w="750"/>
+        <w:gridCol w:w="8160"/>
+      </w:tblGrid>
+      <w:tr>
+        <w:tc>
+          <w:tcPr>
+            <w:tcW w:w="750" w:type="dxa"/>
+            <w:tcBorders>
+              <w:top w:val="single" w:sz="8" w:space="0" w:color="808080"/>
+              <w:left w:val="single" w:sz="8" w:space="0" w:color="808080"/>
+              <w:bottom w:val="single" w:sz="8" w:space="0" w:color="808080"/>
+              <w:right w:val="single" w:sz="8" w:space="0" w:color="808080"/>
+            </w:tcBorders>
+            <w:shd w:val="clear" w:color="auto" w:fill="E6E6E6"/>
+            <w:tcMar>
+              <w:top w:w="5" w:type="dxa"/>
+              <w:left w:w="5" w:type="dxa"/>
+              <w:bottom w:w="5" w:type="dxa"/>
+              <w:right w:w="5" w:type="dxa"/>
+            </w:tcMar>
+            <w:hideMark/>
+          </w:tcPr>
+          <w:p>
+            <w:pPr>
+              <w:widowControl w:val="0"/>
+              <w:jc w:val="center"/>
+              <w:rPr>
+                <w:rFonts w:ascii="Raleway" w:eastAsia="Raleway" w:hAnsi="Raleway" w:cs="Raleway"/>
+                <w:sz w:val="20"/>
+                <w:szCs w:val="20"/>
+                <w:shd w:val="clear" w:color="auto" w:fill="E6E6E6"/>
+              </w:rPr>
+            </w:pPr>
+            <w:r>
+              <w:rPr>
+                <w:rFonts w:ascii="Raleway" w:eastAsia="Raleway" w:hAnsi="Raleway" w:cs="Raleway"/>
+                <w:sz w:val="20"/>
+                <w:szCs w:val="20"/>
+                <w:shd w:val="clear" w:color="auto" w:fill="E6E6E6"/>
+              </w:rPr>
+              <w:t>No.</w:t>
+            </w:r>
+          </w:p>
+        </w:tc>
+        <w:tc>
+          <w:tcPr>
+            <w:tcW w:w="8160" w:type="dxa"/>
+            <w:tcBorders>
+              <w:top w:val="single" w:sz="8" w:space="0" w:color="808080"/>
+              <w:left w:val="single" w:sz="6" w:space="0" w:color="000000"/>
+              <w:bottom w:val="single" w:sz="8" w:space="0" w:color="808080"/>
+              <w:right w:val="single" w:sz="8" w:space="0" w:color="808080"/>
+            </w:tcBorders>
+            <w:shd w:val="clear" w:color="auto" w:fill="E6E6E6"/>
+            <w:tcMar>
+              <w:top w:w="5" w:type="dxa"/>
+              <w:left w:w="5" w:type="dxa"/>
+              <w:bottom w:w="5" w:type="dxa"/>
+              <w:right w:w="5" w:type="dxa"/>
+            </w:tcMar>
+            <w:hideMark/>
+          </w:tcPr>
+          <w:p>
+            <w:pPr>
+              <w:widowControl w:val="0"/>
+              <w:jc w:val="center"/>
+              <w:rPr>
+                <w:rFonts w:ascii="Raleway" w:eastAsia="Raleway" w:hAnsi="Raleway" w:cs="Raleway"/>
+                <w:sz w:val="20"/>
+                <w:szCs w:val="20"/>
+                <w:shd w:val="clear" w:color="auto" w:fill="E6E6E6"/>
+              </w:rPr>
+            </w:pPr>
+            <w:r>
+              <w:rPr>
+                <w:rFonts w:ascii="Raleway" w:eastAsia="Raleway" w:hAnsi="Raleway" w:cs="Raleway"/>
+                <w:sz w:val="20"/>
+                <w:szCs w:val="20"/>
+                <w:shd w:val="clear" w:color="auto" w:fill="E6E6E6"/>
+              </w:rPr>
+              <w:t>Item</w:t>
+            </w:r>
+          </w:p>
+        </w:tc>
+      </w:tr>
+      <w:tr>
+        <w:tc>
+          <w:tcPr>
+            <w:tcW w:w="750" w:type="dxa"/>
+            <w:tcBorders>
+              <w:top w:val="single" w:sz="6" w:space="0" w:color="000000"/>
+              <w:left w:val="single" w:sz="8" w:space="0" w:color="808080"/>
+              <w:bottom w:val="single" w:sz="8" w:space="0" w:color="808080"/>
+              <w:right w:val="single" w:sz="8" w:space="0" w:color="808080"/>
+            </w:tcBorders>
+            <w:tcMar>
+              <w:top w:w="5" w:type="dxa"/>
+              <w:left w:w="5" w:type="dxa"/>
+              <w:bottom w:w="5" w:type="dxa"/>
+              <w:right w:w="5" w:type="dxa"/>
+            </w:tcMar>
+            <w:hideMark/>
+          </w:tcPr>
+          <w:p>
+            <w:pPr>
+              <w:widowControl w:val="0"/>
+              <w:jc w:val="center"/>
+              <w:rPr>
+                <w:rFonts w:ascii="Raleway" w:eastAsia="Raleway" w:hAnsi="Raleway" w:cs="Raleway"/>
+                <w:sz w:val="20"/>
+                <w:szCs w:val="20"/>
+              </w:rPr>
+            </w:pPr>
+            <w:r>
+              <w:rPr>
+                <w:rFonts w:ascii="Raleway" w:eastAsia="Raleway" w:hAnsi="Raleway" w:cs="Raleway"/>
+                <w:sz w:val="20"/>
+                <w:szCs w:val="20"/>
+              </w:rPr>
+              <w:t>1.</w:t>
+            </w:r>
+          </w:p>
+        </w:tc>
+        <w:tc>
+          <w:tcPr>
+            <w:tcW w:w="8160" w:type="dxa"/>
+            <w:tcBorders>
+              <w:top w:val="single" w:sz="6" w:space="0" w:color="000000"/>
+              <w:left w:val="single" w:sz="6" w:space="0" w:color="000000"/>
+              <w:bottom w:val="single" w:sz="8" w:space="0" w:color="808080"/>
+              <w:right w:val="single" w:sz="8" w:space="0" w:color="808080"/>
+            </w:tcBorders>
+            <w:tcMar>
+              <w:top w:w="5" w:type="dxa"/>
+              <w:left w:w="5" w:type="dxa"/>
+              <w:bottom w:w="5" w:type="dxa"/>
+              <w:right w:w="5" w:type="dxa"/>
+            </w:tcMar>
+            <w:hideMark/>
+          </w:tcPr>
+          <w:p>
+            <w:pPr>
+              <w:widowControl w:val="0"/>
+              <w:jc w:val="center"/>
+              <w:rPr>
+                <w:rFonts w:ascii="Raleway" w:eastAsia="Raleway" w:hAnsi="Raleway" w:cs="Raleway"/>
+                <w:sz w:val="20"/>
+                <w:szCs w:val="20"/>
+              </w:rPr>
+            </w:pPr>
+            <w:r>
+              <w:rPr>
+                <w:rFonts w:ascii="Raleway" w:eastAsia="Raleway" w:hAnsi="Raleway" w:cs="Raleway"/>
+                <w:sz w:val="20"/>
+                <w:szCs w:val="20"/>
+              </w:rPr>
+              <w:t>Daily scrum meeting</w:t>
+            </w:r>
+          </w:p>
+        </w:tc>
+      </w:tr>
+      <w:tr>
+        <w:tc>
+          <w:tcPr>
+            <w:tcW w:w="750" w:type="dxa"/>
+            <w:tcBorders>
+              <w:top w:val="single" w:sz="6" w:space="0" w:color="000000"/>
+              <w:left w:val="single" w:sz="8" w:space="0" w:color="808080"/>
+              <w:bottom w:val="single" w:sz="8" w:space="0" w:color="808080"/>
+              <w:right w:val="single" w:sz="8" w:space="0" w:color="808080"/>
+            </w:tcBorders>
+            <w:tcMar>
+              <w:top w:w="5" w:type="dxa"/>
+              <w:left w:w="5" w:type="dxa"/>
+              <w:bottom w:w="5" w:type="dxa"/>
+              <w:right w:w="5" w:type="dxa"/>
+            </w:tcMar>
+            <w:hideMark/>
+          </w:tcPr>
+          <w:p>
+            <w:pPr>
+              <w:widowControl w:val="0"/>
+              <w:jc w:val="center"/>
+              <w:rPr>
+                <w:rFonts w:ascii="Raleway" w:eastAsia="Raleway" w:hAnsi="Raleway" w:cs="Raleway"/>
+                <w:sz w:val="20"/>
+                <w:szCs w:val="20"/>
+              </w:rPr>
+            </w:pPr>
+            <w:r>
+              <w:rPr>
+                <w:rFonts w:ascii="Raleway" w:eastAsia="Raleway" w:hAnsi="Raleway" w:cs="Raleway"/>
+                <w:sz w:val="20"/>
+                <w:szCs w:val="20"/>
+              </w:rPr>
+              <w:t>2.</w:t>
+            </w:r>
+          </w:p>
+        </w:tc>
+        <w:tc>
+          <w:tcPr>
+            <w:tcW w:w="8160" w:type="dxa"/>
+            <w:tcBorders>
+              <w:top w:val="single" w:sz="6" w:space="0" w:color="000000"/>
+              <w:left w:val="single" w:sz="6" w:space="0" w:color="000000"/>
+              <w:bottom w:val="single" w:sz="8" w:space="0" w:color="808080"/>
+              <w:right w:val="single" w:sz="8" w:space="0" w:color="808080"/>
+            </w:tcBorders>
+            <w:tcMar>
+              <w:top w:w="5" w:type="dxa"/>
+              <w:left w:w="5" w:type="dxa"/>
+              <w:bottom w:w="5" w:type="dxa"/>
+              <w:right w:w="5" w:type="dxa"/>
+            </w:tcMar>
+            <w:hideMark/>
+          </w:tcPr>
+          <w:p>
+            <w:pPr>
+              <w:widowControl w:val="0"/>
+              <w:jc w:val="center"/>
+              <w:rPr>
+                <w:rFonts w:ascii="Raleway" w:eastAsia="Raleway" w:hAnsi="Raleway" w:cs="Raleway"/>
+                <w:sz w:val="20"/>
+                <w:szCs w:val="20"/>
+              </w:rPr>
+            </w:pPr>
+            <w:r>
+              <w:rPr>
+                <w:rFonts w:ascii="Raleway" w:eastAsia="Raleway" w:hAnsi="Raleway" w:cs="Raleway"/>
+                <w:sz w:val="20"/>
+                <w:szCs w:val="20"/>
+              </w:rPr>
+              <w:t>Complete user stories</w:t>
+            </w:r>
+          </w:p>
+        </w:tc>
+      </w:tr>
+      <w:tr>
+        <w:tc>
+          <w:tcPr>
+            <w:tcW w:w="750" w:type="dxa"/>
+            <w:tcBorders>
+              <w:top w:val="single" w:sz="6" w:space="0" w:color="000000"/>
+              <w:left w:val="single" w:sz="8" w:space="0" w:color="808080"/>
+              <w:bottom w:val="single" w:sz="8" w:space="0" w:color="808080"/>
+              <w:right w:val="single" w:sz="8" w:space="0" w:color="808080"/>
+            </w:tcBorders>
+            <w:tcMar>
+              <w:top w:w="5" w:type="dxa"/>
+              <w:left w:w="5" w:type="dxa"/>
+              <w:bottom w:w="5" w:type="dxa"/>
+              <w:right w:w="5" w:type="dxa"/>
+            </w:tcMar>
+            <w:hideMark/>
+          </w:tcPr>
+          <w:p>
+            <w:pPr>
+              <w:widowControl w:val="0"/>
+              <w:jc w:val="center"/>
+              <w:rPr>
+                <w:rFonts w:ascii="Raleway" w:eastAsia="Raleway" w:hAnsi="Raleway" w:cs="Raleway"/>
+                <w:sz w:val="20"/>
+                <w:szCs w:val="20"/>
+              </w:rPr>
+            </w:pPr>
+            <w:r>
+              <w:rPr>
+                <w:rFonts w:ascii="Raleway" w:eastAsia="Raleway" w:hAnsi="Raleway" w:cs="Raleway"/>
+                <w:sz w:val="20"/>
+                <w:szCs w:val="20"/>
+              </w:rPr>
+              <w:t>3.</w:t>
+            </w:r>
+          </w:p>
+        </w:tc>
+        <w:tc>
+          <w:tcPr>
+            <w:tcW w:w="8160" w:type="dxa"/>
+            <w:tcBorders>
+              <w:top w:val="single" w:sz="6" w:space="0" w:color="000000"/>
+              <w:left w:val="single" w:sz="6" w:space="0" w:color="000000"/>
+              <w:bottom w:val="single" w:sz="8" w:space="0" w:color="808080"/>
+              <w:right w:val="single" w:sz="8" w:space="0" w:color="808080"/>
+            </w:tcBorders>
+            <w:tcMar>
+              <w:top w:w="5" w:type="dxa"/>
+              <w:left w:w="5" w:type="dxa"/>
+              <w:bottom w:w="5" w:type="dxa"/>
+              <w:right w:w="5" w:type="dxa"/>
+            </w:tcMar>
+            <w:hideMark/>
+          </w:tcPr>
+          <w:p>
+            <w:pPr>
+              <w:widowControl w:val="0"/>
+              <w:jc w:val="center"/>
+              <w:rPr>
+                <w:rFonts w:ascii="Raleway" w:eastAsia="Raleway" w:hAnsi="Raleway" w:cs="Raleway"/>
+                <w:sz w:val="20"/>
+                <w:szCs w:val="20"/>
+              </w:rPr>
+            </w:pPr>
+            <w:r>
+              <w:rPr>
+                <w:rFonts w:ascii="Raleway" w:eastAsia="Raleway" w:hAnsi="Raleway" w:cs="Raleway"/>
+                <w:sz w:val="20"/>
+                <w:szCs w:val="20"/>
+              </w:rPr>
+              <w:t>Decides on the presentation</w:t>
+            </w:r>
+          </w:p>
+        </w:tc>
+      </w:tr>
+      <w:tr>
+        <w:tc>
+          <w:tcPr>
+            <w:tcW w:w="750" w:type="dxa"/>
+            <w:tcBorders>
+              <w:top w:val="single" w:sz="6" w:space="0" w:color="000000"/>
+              <w:left w:val="single" w:sz="8" w:space="0" w:color="808080"/>
+              <w:bottom w:val="single" w:sz="8" w:space="0" w:color="808080"/>
+              <w:right w:val="single" w:sz="8" w:space="0" w:color="808080"/>
+            </w:tcBorders>
+            <w:tcMar>
+              <w:top w:w="5" w:type="dxa"/>
+              <w:left w:w="5" w:type="dxa"/>
+              <w:bottom w:w="5" w:type="dxa"/>
+              <w:right w:w="5" w:type="dxa"/>
+            </w:tcMar>
+          </w:tcPr>
+          <w:p>
+            <w:pPr>
+              <w:widowControl w:val="0"/>
+              <w:jc w:val="center"/>
+              <w:rPr>
+                <w:rFonts w:ascii="Raleway" w:eastAsia="Raleway" w:hAnsi="Raleway" w:cs="Raleway"/>
+                <w:sz w:val="20"/>
+                <w:szCs w:val="20"/>
+              </w:rPr>
+            </w:pPr>
+          </w:p>
+        </w:tc>
+        <w:tc>
+          <w:tcPr>
+            <w:tcW w:w="8160" w:type="dxa"/>
+            <w:tcBorders>
+              <w:top w:val="single" w:sz="6" w:space="0" w:color="000000"/>
+              <w:left w:val="single" w:sz="6" w:space="0" w:color="000000"/>
+              <w:bottom w:val="single" w:sz="8" w:space="0" w:color="808080"/>
+              <w:right w:val="single" w:sz="8" w:space="0" w:color="808080"/>
+            </w:tcBorders>
+            <w:tcMar>
+              <w:top w:w="5" w:type="dxa"/>
+              <w:left w:w="5" w:type="dxa"/>
+              <w:bottom w:w="5" w:type="dxa"/>
+              <w:right w:w="5" w:type="dxa"/>
+            </w:tcMar>
+          </w:tcPr>
+          <w:p>
+            <w:pPr>
+              <w:widowControl w:val="0"/>
+              <w:rPr>
+                <w:rFonts w:ascii="Raleway" w:eastAsia="Raleway" w:hAnsi="Raleway" w:cs="Raleway"/>
+                <w:sz w:val="20"/>
+                <w:szCs w:val="20"/>
+              </w:rPr>
+            </w:pPr>
+          </w:p>
+        </w:tc>
+      </w:tr>
+      <w:tr>
+        <w:tc>
+          <w:tcPr>
+            <w:tcW w:w="750" w:type="dxa"/>
+            <w:tcBorders>
+              <w:top w:val="single" w:sz="6" w:space="0" w:color="000000"/>
+              <w:left w:val="single" w:sz="8" w:space="0" w:color="808080"/>
+              <w:bottom w:val="single" w:sz="8" w:space="0" w:color="808080"/>
+              <w:right w:val="single" w:sz="8" w:space="0" w:color="808080"/>
+            </w:tcBorders>
+            <w:tcMar>
+              <w:top w:w="5" w:type="dxa"/>
+              <w:left w:w="5" w:type="dxa"/>
+              <w:bottom w:w="5" w:type="dxa"/>
+              <w:right w:w="5" w:type="dxa"/>
+            </w:tcMar>
+          </w:tcPr>
+          <w:p>
+            <w:pPr>
+              <w:widowControl w:val="0"/>
+              <w:jc w:val="center"/>
+              <w:rPr>
+                <w:rFonts w:ascii="Raleway" w:eastAsia="Raleway" w:hAnsi="Raleway" w:cs="Raleway"/>
+                <w:sz w:val="20"/>
+                <w:szCs w:val="20"/>
+              </w:rPr>
+            </w:pPr>
+          </w:p>
+        </w:tc>
+        <w:tc>
+          <w:tcPr>
+            <w:tcW w:w="8160" w:type="dxa"/>
+            <w:tcBorders>
+              <w:top w:val="single" w:sz="6" w:space="0" w:color="000000"/>
+              <w:left w:val="single" w:sz="6" w:space="0" w:color="000000"/>
+              <w:bottom w:val="single" w:sz="8" w:space="0" w:color="808080"/>
+              <w:right w:val="single" w:sz="8" w:space="0" w:color="808080"/>
+            </w:tcBorders>
+            <w:tcMar>
+              <w:top w:w="5" w:type="dxa"/>
+              <w:left w:w="5" w:type="dxa"/>
+              <w:bottom w:w="5" w:type="dxa"/>
+              <w:right w:w="5" w:type="dxa"/>
+            </w:tcMar>
+          </w:tcPr>
+          <w:p>
+            <w:pPr>
+              <w:widowControl w:val="0"/>
+              <w:jc w:val="center"/>
+              <w:rPr>
+                <w:rFonts w:ascii="Raleway" w:eastAsia="Raleway" w:hAnsi="Raleway" w:cs="Raleway"/>
+                <w:sz w:val="20"/>
+                <w:szCs w:val="20"/>
+              </w:rPr>
+            </w:pPr>
+          </w:p>
+        </w:tc>
+      </w:tr>
+    </w:tbl>
+    <w:p>
+      <w:pPr>
+        <w:pStyle w:val="Heading2"/>
+        <w:rPr>
+          <w:rFonts w:ascii="Raleway" w:eastAsia="Raleway" w:hAnsi="Raleway" w:cs="Raleway"/>
+        </w:rPr>
+      </w:pPr>
+      <w:r>
+        <w:rPr>
+          <w:rFonts w:ascii="Raleway" w:eastAsia="Raleway" w:hAnsi="Raleway" w:cs="Raleway"/>
+        </w:rPr>
+        <w:t>Action Items</w:t>
+      </w:r>
+    </w:p>
+    <w:tbl>
+      <w:tblPr>
+        <w:tblW w:w="8925" w:type="dxa"/>
+        <w:tblInd w:w="-39" w:type="dxa"/>
+        <w:tblBorders>
+          <w:top w:val="single" w:sz="6" w:space="0" w:color="000000"/>
+          <w:left w:val="single" w:sz="6" w:space="0" w:color="000000"/>
+          <w:bottom w:val="single" w:sz="6" w:space="0" w:color="000000"/>
+          <w:right w:val="single" w:sz="6" w:space="0" w:color="000000"/>
+          <w:insideH w:val="single" w:sz="6" w:space="0" w:color="000000"/>
+          <w:insideV w:val="single" w:sz="6" w:space="0" w:color="000000"/>
+        </w:tblBorders>
+        <w:tblLayout w:type="fixed"/>
+        <w:tblLook w:val="0600" w:firstRow="0" w:lastRow="0" w:firstColumn="0" w:lastColumn="0" w:noHBand="1" w:noVBand="1"/>
+      </w:tblPr>
+      <w:tblGrid>
+        <w:gridCol w:w="840"/>
+        <w:gridCol w:w="5130"/>
+        <w:gridCol w:w="1590"/>
+        <w:gridCol w:w="1365"/>
+      </w:tblGrid>
+      <w:tr>
+        <w:tc>
+          <w:tcPr>
+            <w:tcW w:w="840" w:type="dxa"/>
+            <w:tcBorders>
+              <w:top w:val="single" w:sz="8" w:space="0" w:color="808080"/>
+              <w:left w:val="single" w:sz="8" w:space="0" w:color="808080"/>
+              <w:bottom w:val="single" w:sz="8" w:space="0" w:color="808080"/>
+              <w:right w:val="single" w:sz="8" w:space="0" w:color="808080"/>
+            </w:tcBorders>
+            <w:shd w:val="clear" w:color="auto" w:fill="E6E6E6"/>
+            <w:tcMar>
+              <w:top w:w="5" w:type="dxa"/>
+              <w:left w:w="5" w:type="dxa"/>
+              <w:bottom w:w="5" w:type="dxa"/>
+              <w:right w:w="5" w:type="dxa"/>
+            </w:tcMar>
+            <w:hideMark/>
+          </w:tcPr>
+          <w:p>
+            <w:pPr>
+              <w:widowControl w:val="0"/>
+              <w:jc w:val="center"/>
+              <w:rPr>
+                <w:rFonts w:ascii="Raleway" w:eastAsia="Raleway" w:hAnsi="Raleway" w:cs="Raleway"/>
+                <w:sz w:val="20"/>
+                <w:szCs w:val="20"/>
+                <w:shd w:val="clear" w:color="auto" w:fill="E6E6E6"/>
+              </w:rPr>
+            </w:pPr>
+            <w:r>
+              <w:rPr>
+                <w:rFonts w:ascii="Raleway" w:eastAsia="Raleway" w:hAnsi="Raleway" w:cs="Raleway"/>
+                <w:sz w:val="20"/>
+                <w:szCs w:val="20"/>
+                <w:shd w:val="clear" w:color="auto" w:fill="E6E6E6"/>
+              </w:rPr>
+              <w:t>No.</w:t>
+            </w:r>
+          </w:p>
+        </w:tc>
+        <w:tc>
+          <w:tcPr>
+            <w:tcW w:w="5130" w:type="dxa"/>
+            <w:tcBorders>
+              <w:top w:val="single" w:sz="8" w:space="0" w:color="808080"/>
+              <w:left w:val="single" w:sz="6" w:space="0" w:color="000000"/>
+              <w:bottom w:val="single" w:sz="8" w:space="0" w:color="808080"/>
+              <w:right w:val="single" w:sz="8" w:space="0" w:color="808080"/>
+            </w:tcBorders>
+            <w:shd w:val="clear" w:color="auto" w:fill="E6E6E6"/>
+            <w:tcMar>
+              <w:top w:w="5" w:type="dxa"/>
+              <w:left w:w="5" w:type="dxa"/>
+              <w:bottom w:w="5" w:type="dxa"/>
+              <w:right w:w="5" w:type="dxa"/>
+            </w:tcMar>
+            <w:hideMark/>
+          </w:tcPr>
+          <w:p>
+            <w:pPr>
+              <w:widowControl w:val="0"/>
+              <w:jc w:val="center"/>
+              <w:rPr>
+                <w:rFonts w:ascii="Raleway" w:eastAsia="Raleway" w:hAnsi="Raleway" w:cs="Raleway"/>
+                <w:sz w:val="20"/>
+                <w:szCs w:val="20"/>
+                <w:shd w:val="clear" w:color="auto" w:fill="E6E6E6"/>
+              </w:rPr>
+            </w:pPr>
+            <w:r>
+              <w:rPr>
+                <w:rFonts w:ascii="Raleway" w:eastAsia="Raleway" w:hAnsi="Raleway" w:cs="Raleway"/>
+                <w:sz w:val="20"/>
+                <w:szCs w:val="20"/>
+                <w:shd w:val="clear" w:color="auto" w:fill="E6E6E6"/>
+              </w:rPr>
+              <w:t>Item</w:t>
+            </w:r>
+          </w:p>
+        </w:tc>
+        <w:tc>
+          <w:tcPr>
+            <w:tcW w:w="1590" w:type="dxa"/>
+            <w:tcBorders>
+              <w:top w:val="single" w:sz="8" w:space="0" w:color="808080"/>
+              <w:left w:val="single" w:sz="6" w:space="0" w:color="000000"/>
+              <w:bottom w:val="single" w:sz="8" w:space="0" w:color="808080"/>
+              <w:right w:val="single" w:sz="8" w:space="0" w:color="808080"/>
+            </w:tcBorders>
+            <w:shd w:val="clear" w:color="auto" w:fill="E6E6E6"/>
+            <w:tcMar>
+              <w:top w:w="5" w:type="dxa"/>
+              <w:left w:w="5" w:type="dxa"/>
+              <w:bottom w:w="5" w:type="dxa"/>
+              <w:right w:w="5" w:type="dxa"/>
+            </w:tcMar>
+            <w:hideMark/>
+          </w:tcPr>
+          <w:p>
+            <w:pPr>
+              <w:widowControl w:val="0"/>
+              <w:jc w:val="center"/>
+              <w:rPr>
+                <w:rFonts w:ascii="Raleway" w:eastAsia="Raleway" w:hAnsi="Raleway" w:cs="Raleway"/>
+                <w:sz w:val="20"/>
+                <w:szCs w:val="20"/>
+                <w:shd w:val="clear" w:color="auto" w:fill="E6E6E6"/>
+              </w:rPr>
+            </w:pPr>
+            <w:r>
+              <w:rPr>
+                <w:rFonts w:ascii="Raleway" w:eastAsia="Raleway" w:hAnsi="Raleway" w:cs="Raleway"/>
+                <w:sz w:val="20"/>
+                <w:szCs w:val="20"/>
+                <w:shd w:val="clear" w:color="auto" w:fill="E6E6E6"/>
+              </w:rPr>
+              <w:t>Who</w:t>
+            </w:r>
+          </w:p>
+        </w:tc>
+        <w:tc>
+          <w:tcPr>
+            <w:tcW w:w="1365" w:type="dxa"/>
+            <w:tcBorders>
+              <w:top w:val="single" w:sz="8" w:space="0" w:color="808080"/>
+              <w:left w:val="single" w:sz="6" w:space="0" w:color="000000"/>
+              <w:bottom w:val="single" w:sz="8" w:space="0" w:color="808080"/>
+              <w:right w:val="single" w:sz="8" w:space="0" w:color="808080"/>
+            </w:tcBorders>
+            <w:shd w:val="clear" w:color="auto" w:fill="E6E6E6"/>
+            <w:tcMar>
+              <w:top w:w="5" w:type="dxa"/>
+              <w:left w:w="5" w:type="dxa"/>
+              <w:bottom w:w="5" w:type="dxa"/>
+              <w:right w:w="5" w:type="dxa"/>
+            </w:tcMar>
+            <w:hideMark/>
+          </w:tcPr>
+          <w:p>
+            <w:pPr>
+              <w:widowControl w:val="0"/>
+              <w:jc w:val="center"/>
+              <w:rPr>
+                <w:rFonts w:ascii="Raleway" w:eastAsia="Raleway" w:hAnsi="Raleway" w:cs="Raleway"/>
+                <w:sz w:val="20"/>
+                <w:szCs w:val="20"/>
+                <w:shd w:val="clear" w:color="auto" w:fill="E6E6E6"/>
+              </w:rPr>
+            </w:pPr>
+            <w:r>
+              <w:rPr>
+                <w:rFonts w:ascii="Raleway" w:eastAsia="Raleway" w:hAnsi="Raleway" w:cs="Raleway"/>
+                <w:sz w:val="20"/>
+                <w:szCs w:val="20"/>
+                <w:shd w:val="clear" w:color="auto" w:fill="E6E6E6"/>
+              </w:rPr>
+              <w:t>By</w:t>
+            </w:r>
+          </w:p>
+        </w:tc>
+      </w:tr>
+      <w:tr>
+        <w:tc>
+          <w:tcPr>
+            <w:tcW w:w="840" w:type="dxa"/>
+            <w:tcBorders>
+              <w:top w:val="single" w:sz="6" w:space="0" w:color="000000"/>
+              <w:left w:val="single" w:sz="8" w:space="0" w:color="808080"/>
+              <w:bottom w:val="single" w:sz="8" w:space="0" w:color="808080"/>
+              <w:right w:val="single" w:sz="8" w:space="0" w:color="808080"/>
+            </w:tcBorders>
+            <w:tcMar>
+              <w:top w:w="5" w:type="dxa"/>
+              <w:left w:w="5" w:type="dxa"/>
+              <w:bottom w:w="5" w:type="dxa"/>
+              <w:right w:w="5" w:type="dxa"/>
+            </w:tcMar>
+            <w:hideMark/>
+          </w:tcPr>
+          <w:p>
+            <w:pPr>
+              <w:widowControl w:val="0"/>
+              <w:jc w:val="center"/>
+              <w:rPr>
+                <w:rFonts w:ascii="Raleway" w:eastAsia="Raleway" w:hAnsi="Raleway" w:cs="Raleway"/>
+                <w:sz w:val="20"/>
+                <w:szCs w:val="20"/>
+              </w:rPr>
+            </w:pPr>
+            <w:r>
+              <w:rPr>
+                <w:rFonts w:ascii="Raleway" w:eastAsia="Raleway" w:hAnsi="Raleway" w:cs="Raleway"/>
+                <w:sz w:val="20"/>
+                <w:szCs w:val="20"/>
+              </w:rPr>
+              <w:t>1.</w:t>
+            </w:r>
+          </w:p>
+        </w:tc>
+        <w:tc>
+          <w:tcPr>
+            <w:tcW w:w="5130" w:type="dxa"/>
+            <w:tcBorders>
+              <w:top w:val="single" w:sz="6" w:space="0" w:color="000000"/>
+              <w:left w:val="single" w:sz="6" w:space="0" w:color="000000"/>
+              <w:bottom w:val="single" w:sz="8" w:space="0" w:color="808080"/>
+              <w:right w:val="single" w:sz="8" w:space="0" w:color="808080"/>
+            </w:tcBorders>
+            <w:tcMar>
+              <w:top w:w="5" w:type="dxa"/>
+              <w:left w:w="5" w:type="dxa"/>
+              <w:bottom w:w="5" w:type="dxa"/>
+              <w:right w:w="5" w:type="dxa"/>
+            </w:tcMar>
+          </w:tcPr>
+          <w:p>
+            <w:pPr>
+              <w:widowControl w:val="0"/>
+              <w:jc w:val="center"/>
+              <w:rPr>
+                <w:rFonts w:ascii="Raleway" w:eastAsia="Raleway" w:hAnsi="Raleway" w:cs="Raleway"/>
+                <w:sz w:val="20"/>
+                <w:szCs w:val="20"/>
+              </w:rPr>
+            </w:pPr>
+            <w:r>
+              <w:rPr>
+                <w:rFonts w:ascii="Raleway" w:eastAsia="Raleway" w:hAnsi="Raleway" w:cs="Raleway"/>
+                <w:sz w:val="20"/>
+                <w:szCs w:val="20"/>
+              </w:rPr>
+              <w:t>Finish US#4, US#9 and US#8 front and back end</w:t>
+            </w:r>
+          </w:p>
+        </w:tc>
+        <w:tc>
+          <w:tcPr>
+            <w:tcW w:w="1590" w:type="dxa"/>
+            <w:tcBorders>
+              <w:top w:val="single" w:sz="6" w:space="0" w:color="000000"/>
+              <w:left w:val="single" w:sz="6" w:space="0" w:color="000000"/>
+              <w:bottom w:val="single" w:sz="8" w:space="0" w:color="808080"/>
+              <w:right w:val="single" w:sz="8" w:space="0" w:color="808080"/>
+            </w:tcBorders>
+            <w:tcMar>
+              <w:top w:w="5" w:type="dxa"/>
+              <w:left w:w="5" w:type="dxa"/>
+              <w:bottom w:w="5" w:type="dxa"/>
+              <w:right w:w="5" w:type="dxa"/>
+            </w:tcMar>
+          </w:tcPr>
+          <w:p>
+            <w:pPr>
+              <w:widowControl w:val="0"/>
+              <w:jc w:val="center"/>
+              <w:rPr>
+                <w:rFonts w:ascii="Raleway" w:eastAsia="Raleway" w:hAnsi="Raleway" w:cs="Raleway"/>
+                <w:sz w:val="20"/>
+                <w:szCs w:val="20"/>
+              </w:rPr>
+            </w:pPr>
+            <w:r>
+              <w:rPr>
+                <w:rFonts w:ascii="Raleway" w:eastAsia="Raleway" w:hAnsi="Raleway" w:cs="Raleway"/>
+                <w:sz w:val="20"/>
+                <w:szCs w:val="20"/>
+              </w:rPr>
+              <w:t>Midori, Jason, Julian</w:t>
+            </w:r>
+          </w:p>
+        </w:tc>
+        <w:tc>
+          <w:tcPr>
+            <w:tcW w:w="1365" w:type="dxa"/>
+            <w:tcBorders>
+              <w:top w:val="single" w:sz="6" w:space="0" w:color="000000"/>
+              <w:left w:val="single" w:sz="6" w:space="0" w:color="000000"/>
+              <w:bottom w:val="single" w:sz="8" w:space="0" w:color="808080"/>
+              <w:right w:val="single" w:sz="8" w:space="0" w:color="808080"/>
+            </w:tcBorders>
+            <w:tcMar>
+              <w:top w:w="5" w:type="dxa"/>
+              <w:left w:w="5" w:type="dxa"/>
+              <w:bottom w:w="5" w:type="dxa"/>
+              <w:right w:w="5" w:type="dxa"/>
+            </w:tcMar>
+          </w:tcPr>
+          <w:p>
+            <w:pPr>
+              <w:widowControl w:val="0"/>
+              <w:jc w:val="center"/>
+              <w:rPr>
+                <w:rFonts w:ascii="Raleway" w:eastAsia="Raleway" w:hAnsi="Raleway" w:cs="Raleway"/>
+                <w:sz w:val="20"/>
+                <w:szCs w:val="20"/>
+              </w:rPr>
+            </w:pPr>
+            <w:r>
+              <w:rPr>
+                <w:rFonts w:ascii="Raleway" w:eastAsia="Raleway" w:hAnsi="Raleway" w:cs="Raleway"/>
+                <w:sz w:val="20"/>
+                <w:szCs w:val="20"/>
+              </w:rPr>
+              <w:t>23/10/2020</w:t>
+            </w:r>
+          </w:p>
+        </w:tc>
+      </w:tr>
+      <w:tr>
+        <w:tc>
+          <w:tcPr>
+            <w:tcW w:w="840" w:type="dxa"/>
+            <w:tcBorders>
+              <w:top w:val="single" w:sz="6" w:space="0" w:color="000000"/>
+              <w:left w:val="single" w:sz="8" w:space="0" w:color="808080"/>
+              <w:bottom w:val="single" w:sz="8" w:space="0" w:color="808080"/>
+              <w:right w:val="single" w:sz="8" w:space="0" w:color="808080"/>
+            </w:tcBorders>
+            <w:tcMar>
+              <w:top w:w="5" w:type="dxa"/>
+              <w:left w:w="5" w:type="dxa"/>
+              <w:bottom w:w="5" w:type="dxa"/>
+              <w:right w:w="5" w:type="dxa"/>
+            </w:tcMar>
+            <w:hideMark/>
+          </w:tcPr>
+          <w:p>
+            <w:pPr>
+              <w:widowControl w:val="0"/>
+              <w:jc w:val="center"/>
+              <w:rPr>
+                <w:rFonts w:ascii="Raleway" w:eastAsia="Raleway" w:hAnsi="Raleway" w:cs="Raleway"/>
+                <w:sz w:val="20"/>
+                <w:szCs w:val="20"/>
+              </w:rPr>
+            </w:pPr>
+            <w:r>
+              <w:rPr>
+                <w:rFonts w:ascii="Raleway" w:eastAsia="Raleway" w:hAnsi="Raleway" w:cs="Raleway"/>
+                <w:sz w:val="20"/>
+                <w:szCs w:val="20"/>
+              </w:rPr>
+              <w:t>2.</w:t>
+            </w:r>
+          </w:p>
+        </w:tc>
+        <w:tc>
+          <w:tcPr>
+            <w:tcW w:w="5130" w:type="dxa"/>
+            <w:tcBorders>
+              <w:top w:val="single" w:sz="6" w:space="0" w:color="000000"/>
+              <w:left w:val="single" w:sz="6" w:space="0" w:color="000000"/>
+              <w:bottom w:val="single" w:sz="8" w:space="0" w:color="808080"/>
+              <w:right w:val="single" w:sz="8" w:space="0" w:color="808080"/>
+            </w:tcBorders>
+            <w:tcMar>
+              <w:top w:w="5" w:type="dxa"/>
+              <w:left w:w="5" w:type="dxa"/>
+              <w:bottom w:w="5" w:type="dxa"/>
+              <w:right w:w="5" w:type="dxa"/>
+            </w:tcMar>
+          </w:tcPr>
+          <w:p>
+            <w:pPr>
+              <w:widowControl w:val="0"/>
+              <w:jc w:val="center"/>
+              <w:rPr>
+                <w:rFonts w:ascii="Raleway" w:eastAsia="Raleway" w:hAnsi="Raleway" w:cs="Raleway"/>
+                <w:sz w:val="20"/>
+                <w:szCs w:val="20"/>
+              </w:rPr>
+            </w:pPr>
+            <w:r>
+              <w:rPr>
+                <w:rFonts w:ascii="Raleway" w:eastAsia="Raleway" w:hAnsi="Raleway" w:cs="Raleway"/>
+                <w:sz w:val="20"/>
+                <w:szCs w:val="20"/>
+              </w:rPr>
+              <w:t>Prepare for presentation</w:t>
+            </w:r>
+          </w:p>
+        </w:tc>
+        <w:tc>
+          <w:tcPr>
+            <w:tcW w:w="1590" w:type="dxa"/>
+            <w:tcBorders>
+              <w:top w:val="single" w:sz="6" w:space="0" w:color="000000"/>
+              <w:left w:val="single" w:sz="6" w:space="0" w:color="000000"/>
+              <w:bottom w:val="single" w:sz="8" w:space="0" w:color="808080"/>
+              <w:right w:val="single" w:sz="8" w:space="0" w:color="808080"/>
+            </w:tcBorders>
+            <w:tcMar>
+              <w:top w:w="5" w:type="dxa"/>
+              <w:left w:w="5" w:type="dxa"/>
+              <w:bottom w:w="5" w:type="dxa"/>
+              <w:right w:w="5" w:type="dxa"/>
+            </w:tcMar>
+          </w:tcPr>
+          <w:p>
+            <w:pPr>
+              <w:widowControl w:val="0"/>
+              <w:jc w:val="center"/>
+              <w:rPr>
+                <w:rFonts w:ascii="Raleway" w:eastAsia="Raleway" w:hAnsi="Raleway" w:cs="Raleway"/>
+                <w:sz w:val="20"/>
+                <w:szCs w:val="20"/>
+              </w:rPr>
+            </w:pPr>
+            <w:r>
+              <w:rPr>
+                <w:rFonts w:ascii="Raleway" w:eastAsia="Raleway" w:hAnsi="Raleway" w:cs="Raleway"/>
+                <w:sz w:val="20"/>
+                <w:szCs w:val="20"/>
+              </w:rPr>
+              <w:t>Midori, Jason, Julian</w:t>
+            </w:r>
+          </w:p>
+        </w:tc>
+        <w:tc>
+          <w:tcPr>
+            <w:tcW w:w="1365" w:type="dxa"/>
+            <w:tcBorders>
+              <w:top w:val="single" w:sz="6" w:space="0" w:color="000000"/>
+              <w:left w:val="single" w:sz="6" w:space="0" w:color="000000"/>
+              <w:bottom w:val="single" w:sz="8" w:space="0" w:color="808080"/>
+              <w:right w:val="single" w:sz="8" w:space="0" w:color="808080"/>
+            </w:tcBorders>
+            <w:tcMar>
+              <w:top w:w="5" w:type="dxa"/>
+              <w:left w:w="5" w:type="dxa"/>
+              <w:bottom w:w="5" w:type="dxa"/>
+              <w:right w:w="5" w:type="dxa"/>
+            </w:tcMar>
+          </w:tcPr>
+          <w:p>
+            <w:pPr>
+              <w:widowControl w:val="0"/>
+              <w:jc w:val="center"/>
+              <w:rPr>
+                <w:rFonts w:ascii="Raleway" w:eastAsia="Raleway" w:hAnsi="Raleway" w:cs="Raleway"/>
+                <w:sz w:val="20"/>
+                <w:szCs w:val="20"/>
+              </w:rPr>
+            </w:pPr>
+            <w:r>
+              <w:rPr>
+                <w:rFonts w:ascii="Raleway" w:eastAsia="Raleway" w:hAnsi="Raleway" w:cs="Raleway"/>
+                <w:sz w:val="20"/>
+                <w:szCs w:val="20"/>
+              </w:rPr>
+              <w:t>23/10/2020</w:t>
+            </w:r>
+          </w:p>
+        </w:tc>
+      </w:tr>
+      <w:tr>
+        <w:tc>
+          <w:tcPr>
+            <w:tcW w:w="840" w:type="dxa"/>
+            <w:tcBorders>
+              <w:top w:val="single" w:sz="6" w:space="0" w:color="000000"/>
+              <w:left w:val="single" w:sz="8" w:space="0" w:color="808080"/>
+              <w:bottom w:val="single" w:sz="8" w:space="0" w:color="808080"/>
+              <w:right w:val="single" w:sz="8" w:space="0" w:color="808080"/>
+            </w:tcBorders>
+            <w:tcMar>
+              <w:top w:w="5" w:type="dxa"/>
+              <w:left w:w="5" w:type="dxa"/>
+              <w:bottom w:w="5" w:type="dxa"/>
+              <w:right w:w="5" w:type="dxa"/>
+            </w:tcMar>
+            <w:hideMark/>
+          </w:tcPr>
+          <w:p>
+            <w:pPr>
+              <w:widowControl w:val="0"/>
+              <w:jc w:val="center"/>
+              <w:rPr>
+                <w:rFonts w:ascii="Raleway" w:eastAsia="Raleway" w:hAnsi="Raleway" w:cs="Raleway"/>
+                <w:sz w:val="20"/>
+                <w:szCs w:val="20"/>
+              </w:rPr>
+            </w:pPr>
+            <w:r>
+              <w:rPr>
+                <w:rFonts w:ascii="Raleway" w:eastAsia="Raleway" w:hAnsi="Raleway" w:cs="Raleway"/>
+                <w:sz w:val="20"/>
+                <w:szCs w:val="20"/>
+              </w:rPr>
+              <w:t>3.</w:t>
+            </w:r>
+          </w:p>
+        </w:tc>
+        <w:tc>
+          <w:tcPr>
+            <w:tcW w:w="5130" w:type="dxa"/>
+            <w:tcBorders>
+              <w:top w:val="single" w:sz="6" w:space="0" w:color="000000"/>
+              <w:left w:val="single" w:sz="6" w:space="0" w:color="000000"/>
+              <w:bottom w:val="single" w:sz="8" w:space="0" w:color="808080"/>
+              <w:right w:val="single" w:sz="8" w:space="0" w:color="808080"/>
+            </w:tcBorders>
+            <w:tcMar>
+              <w:top w:w="5" w:type="dxa"/>
+              <w:left w:w="5" w:type="dxa"/>
+              <w:bottom w:w="5" w:type="dxa"/>
+              <w:right w:w="5" w:type="dxa"/>
+            </w:tcMar>
+          </w:tcPr>
+          <w:p>
+            <w:pPr>
+              <w:widowControl w:val="0"/>
+              <w:jc w:val="center"/>
+              <w:rPr>
+                <w:rFonts w:ascii="Raleway" w:eastAsia="Raleway" w:hAnsi="Raleway" w:cs="Raleway"/>
+                <w:sz w:val="20"/>
+                <w:szCs w:val="20"/>
+              </w:rPr>
+            </w:pPr>
+          </w:p>
+        </w:tc>
+        <w:tc>
+          <w:tcPr>
+            <w:tcW w:w="1590" w:type="dxa"/>
+            <w:tcBorders>
+              <w:top w:val="single" w:sz="6" w:space="0" w:color="000000"/>
+              <w:left w:val="single" w:sz="6" w:space="0" w:color="000000"/>
+              <w:bottom w:val="single" w:sz="8" w:space="0" w:color="808080"/>
+              <w:right w:val="single" w:sz="8" w:space="0" w:color="808080"/>
+            </w:tcBorders>
+            <w:tcMar>
+              <w:top w:w="5" w:type="dxa"/>
+              <w:left w:w="5" w:type="dxa"/>
+              <w:bottom w:w="5" w:type="dxa"/>
+              <w:right w:w="5" w:type="dxa"/>
+            </w:tcMar>
+          </w:tcPr>
+          <w:p>
+            <w:pPr>
+              <w:widowControl w:val="0"/>
+              <w:jc w:val="center"/>
+              <w:rPr>
+                <w:rFonts w:ascii="Raleway" w:eastAsia="Raleway" w:hAnsi="Raleway" w:cs="Raleway"/>
+                <w:sz w:val="20"/>
+                <w:szCs w:val="20"/>
+              </w:rPr>
+            </w:pPr>
+          </w:p>
+        </w:tc>
+        <w:tc>
+          <w:tcPr>
+            <w:tcW w:w="1365" w:type="dxa"/>
+            <w:tcBorders>
+              <w:top w:val="single" w:sz="6" w:space="0" w:color="000000"/>
+              <w:left w:val="single" w:sz="6" w:space="0" w:color="000000"/>
+              <w:bottom w:val="single" w:sz="8" w:space="0" w:color="808080"/>
+              <w:right w:val="single" w:sz="8" w:space="0" w:color="808080"/>
+            </w:tcBorders>
+            <w:tcMar>
+              <w:top w:w="5" w:type="dxa"/>
+              <w:left w:w="5" w:type="dxa"/>
+              <w:bottom w:w="5" w:type="dxa"/>
+              <w:right w:w="5" w:type="dxa"/>
+            </w:tcMar>
+          </w:tcPr>
+          <w:p>
+            <w:pPr>
+              <w:widowControl w:val="0"/>
+              <w:jc w:val="center"/>
+              <w:rPr>
+                <w:rFonts w:ascii="Raleway" w:eastAsia="Raleway" w:hAnsi="Raleway" w:cs="Raleway"/>
+                <w:sz w:val="20"/>
+                <w:szCs w:val="20"/>
+              </w:rPr>
+            </w:pPr>
+          </w:p>
+        </w:tc>
+      </w:tr>
+      <w:tr>
+        <w:tc>
+          <w:tcPr>
+            <w:tcW w:w="840" w:type="dxa"/>
+            <w:tcBorders>
+              <w:top w:val="single" w:sz="6" w:space="0" w:color="000000"/>
+              <w:left w:val="single" w:sz="8" w:space="0" w:color="808080"/>
+              <w:bottom w:val="single" w:sz="8" w:space="0" w:color="808080"/>
+              <w:right w:val="single" w:sz="8" w:space="0" w:color="808080"/>
+            </w:tcBorders>
+            <w:tcMar>
+              <w:top w:w="5" w:type="dxa"/>
+              <w:left w:w="5" w:type="dxa"/>
+              <w:bottom w:w="5" w:type="dxa"/>
+              <w:right w:w="5" w:type="dxa"/>
+            </w:tcMar>
+            <w:hideMark/>
+          </w:tcPr>
+          <w:p>
+            <w:pPr>
+              <w:widowControl w:val="0"/>
+              <w:jc w:val="center"/>
+              <w:rPr>
+                <w:rFonts w:ascii="Raleway" w:eastAsia="Raleway" w:hAnsi="Raleway" w:cs="Raleway"/>
+                <w:sz w:val="20"/>
+                <w:szCs w:val="20"/>
+              </w:rPr>
+            </w:pPr>
+            <w:r>
+              <w:rPr>
+                <w:rFonts w:ascii="Raleway" w:eastAsia="Raleway" w:hAnsi="Raleway" w:cs="Raleway"/>
+                <w:sz w:val="20"/>
+                <w:szCs w:val="20"/>
+              </w:rPr>
+              <w:t>4.</w:t>
+            </w:r>
+          </w:p>
+        </w:tc>
+        <w:tc>
+          <w:tcPr>
+            <w:tcW w:w="5130" w:type="dxa"/>
+            <w:tcBorders>
+              <w:top w:val="single" w:sz="6" w:space="0" w:color="000000"/>
+              <w:left w:val="single" w:sz="6" w:space="0" w:color="000000"/>
+              <w:bottom w:val="single" w:sz="8" w:space="0" w:color="808080"/>
+              <w:right w:val="single" w:sz="8" w:space="0" w:color="808080"/>
+            </w:tcBorders>
+            <w:tcMar>
+              <w:top w:w="5" w:type="dxa"/>
+              <w:left w:w="5" w:type="dxa"/>
+              <w:bottom w:w="5" w:type="dxa"/>
+              <w:right w:w="5" w:type="dxa"/>
+            </w:tcMar>
+          </w:tcPr>
+          <w:p>
+            <w:pPr>
+              <w:widowControl w:val="0"/>
+              <w:jc w:val="center"/>
+              <w:rPr>
+                <w:rFonts w:ascii="Raleway" w:eastAsia="Raleway" w:hAnsi="Raleway" w:cs="Raleway"/>
+                <w:sz w:val="20"/>
+                <w:szCs w:val="20"/>
+              </w:rPr>
+            </w:pPr>
+          </w:p>
+        </w:tc>
+        <w:tc>
+          <w:tcPr>
+            <w:tcW w:w="1590" w:type="dxa"/>
+            <w:tcBorders>
+              <w:top w:val="single" w:sz="6" w:space="0" w:color="000000"/>
+              <w:left w:val="single" w:sz="6" w:space="0" w:color="000000"/>
+              <w:bottom w:val="single" w:sz="8" w:space="0" w:color="808080"/>
+              <w:right w:val="single" w:sz="8" w:space="0" w:color="808080"/>
+            </w:tcBorders>
+            <w:tcMar>
+              <w:top w:w="5" w:type="dxa"/>
+              <w:left w:w="5" w:type="dxa"/>
+              <w:bottom w:w="5" w:type="dxa"/>
+              <w:right w:w="5" w:type="dxa"/>
+            </w:tcMar>
+          </w:tcPr>
+          <w:p>
+            <w:pPr>
+              <w:widowControl w:val="0"/>
+              <w:jc w:val="center"/>
+              <w:rPr>
+                <w:rFonts w:ascii="Raleway" w:eastAsia="Raleway" w:hAnsi="Raleway" w:cs="Raleway"/>
+                <w:sz w:val="20"/>
+                <w:szCs w:val="20"/>
+              </w:rPr>
+            </w:pPr>
+          </w:p>
+        </w:tc>
+        <w:tc>
+          <w:tcPr>
+            <w:tcW w:w="1365" w:type="dxa"/>
+            <w:tcBorders>
+              <w:top w:val="single" w:sz="6" w:space="0" w:color="000000"/>
+              <w:left w:val="single" w:sz="6" w:space="0" w:color="000000"/>
+              <w:bottom w:val="single" w:sz="8" w:space="0" w:color="808080"/>
+              <w:right w:val="single" w:sz="8" w:space="0" w:color="808080"/>
+            </w:tcBorders>
+            <w:tcMar>
+              <w:top w:w="5" w:type="dxa"/>
+              <w:left w:w="5" w:type="dxa"/>
+              <w:bottom w:w="5" w:type="dxa"/>
+              <w:right w:w="5" w:type="dxa"/>
+            </w:tcMar>
+          </w:tcPr>
+          <w:p>
+            <w:pPr>
+              <w:widowControl w:val="0"/>
+              <w:jc w:val="center"/>
+              <w:rPr>
+                <w:rFonts w:ascii="Raleway" w:eastAsia="Raleway" w:hAnsi="Raleway" w:cs="Raleway"/>
+                <w:sz w:val="20"/>
+                <w:szCs w:val="20"/>
+              </w:rPr>
+            </w:pPr>
+          </w:p>
+        </w:tc>
+      </w:tr>
+      <w:tr>
+        <w:tc>
+          <w:tcPr>
+            <w:tcW w:w="840" w:type="dxa"/>
+            <w:tcBorders>
+              <w:top w:val="single" w:sz="6" w:space="0" w:color="000000"/>
+              <w:left w:val="single" w:sz="8" w:space="0" w:color="808080"/>
+              <w:bottom w:val="single" w:sz="8" w:space="0" w:color="808080"/>
+              <w:right w:val="single" w:sz="8" w:space="0" w:color="808080"/>
+            </w:tcBorders>
+            <w:tcMar>
+              <w:top w:w="5" w:type="dxa"/>
+              <w:left w:w="5" w:type="dxa"/>
+              <w:bottom w:w="5" w:type="dxa"/>
+              <w:right w:w="5" w:type="dxa"/>
+            </w:tcMar>
+            <w:hideMark/>
+          </w:tcPr>
+          <w:p>
+            <w:pPr>
+              <w:widowControl w:val="0"/>
+              <w:jc w:val="center"/>
+              <w:rPr>
+                <w:rFonts w:ascii="Raleway" w:eastAsia="Raleway" w:hAnsi="Raleway" w:cs="Raleway"/>
+                <w:sz w:val="20"/>
+                <w:szCs w:val="20"/>
+              </w:rPr>
+            </w:pPr>
+            <w:r>
+              <w:rPr>
+                <w:rFonts w:ascii="Raleway" w:eastAsia="Raleway" w:hAnsi="Raleway" w:cs="Raleway"/>
+                <w:sz w:val="20"/>
+                <w:szCs w:val="20"/>
+              </w:rPr>
+              <w:t>5.</w:t>
+            </w:r>
+          </w:p>
+        </w:tc>
+        <w:tc>
+          <w:tcPr>
+            <w:tcW w:w="5130" w:type="dxa"/>
+            <w:tcBorders>
+              <w:top w:val="single" w:sz="6" w:space="0" w:color="000000"/>
+              <w:left w:val="single" w:sz="6" w:space="0" w:color="000000"/>
+              <w:bottom w:val="single" w:sz="8" w:space="0" w:color="808080"/>
+              <w:right w:val="single" w:sz="8" w:space="0" w:color="808080"/>
+            </w:tcBorders>
+            <w:tcMar>
+              <w:top w:w="5" w:type="dxa"/>
+              <w:left w:w="5" w:type="dxa"/>
+              <w:bottom w:w="5" w:type="dxa"/>
+              <w:right w:w="5" w:type="dxa"/>
+            </w:tcMar>
+          </w:tcPr>
+          <w:p>
+            <w:pPr>
+              <w:widowControl w:val="0"/>
+              <w:jc w:val="center"/>
+              <w:rPr>
+                <w:rFonts w:ascii="Raleway" w:eastAsia="Raleway" w:hAnsi="Raleway" w:cs="Raleway"/>
+                <w:sz w:val="20"/>
+                <w:szCs w:val="20"/>
+              </w:rPr>
+            </w:pPr>
+          </w:p>
+        </w:tc>
+        <w:tc>
+          <w:tcPr>
+            <w:tcW w:w="1590" w:type="dxa"/>
+            <w:tcBorders>
+              <w:top w:val="single" w:sz="6" w:space="0" w:color="000000"/>
+              <w:left w:val="single" w:sz="6" w:space="0" w:color="000000"/>
+              <w:bottom w:val="single" w:sz="8" w:space="0" w:color="808080"/>
+              <w:right w:val="single" w:sz="8" w:space="0" w:color="808080"/>
+            </w:tcBorders>
+            <w:tcMar>
+              <w:top w:w="5" w:type="dxa"/>
+              <w:left w:w="5" w:type="dxa"/>
+              <w:bottom w:w="5" w:type="dxa"/>
+              <w:right w:w="5" w:type="dxa"/>
+            </w:tcMar>
+          </w:tcPr>
+          <w:p>
+            <w:pPr>
+              <w:widowControl w:val="0"/>
+              <w:jc w:val="center"/>
+              <w:rPr>
+                <w:rFonts w:ascii="Raleway" w:eastAsia="Raleway" w:hAnsi="Raleway" w:cs="Raleway"/>
+                <w:sz w:val="20"/>
+                <w:szCs w:val="20"/>
+              </w:rPr>
+            </w:pPr>
+          </w:p>
+        </w:tc>
+        <w:tc>
+          <w:tcPr>
+            <w:tcW w:w="1365" w:type="dxa"/>
+            <w:tcBorders>
+              <w:top w:val="single" w:sz="6" w:space="0" w:color="000000"/>
+              <w:left w:val="single" w:sz="6" w:space="0" w:color="000000"/>
+              <w:bottom w:val="single" w:sz="8" w:space="0" w:color="808080"/>
+              <w:right w:val="single" w:sz="8" w:space="0" w:color="808080"/>
+            </w:tcBorders>
+            <w:tcMar>
+              <w:top w:w="5" w:type="dxa"/>
+              <w:left w:w="5" w:type="dxa"/>
+              <w:bottom w:w="5" w:type="dxa"/>
+              <w:right w:w="5" w:type="dxa"/>
+            </w:tcMar>
+          </w:tcPr>
+          <w:p>
+            <w:pPr>
+              <w:widowControl w:val="0"/>
+              <w:jc w:val="center"/>
+              <w:rPr>
+                <w:rFonts w:ascii="Raleway" w:eastAsia="Raleway" w:hAnsi="Raleway" w:cs="Raleway"/>
+                <w:sz w:val="20"/>
+                <w:szCs w:val="20"/>
+              </w:rPr>
+            </w:pPr>
+          </w:p>
+        </w:tc>
+      </w:tr>
+    </w:tbl>
+    <w:p/>
     <w:sectPr>
       <w:headerReference w:type="default" r:id="rId13"/>
       <w:headerReference w:type="first" r:id="rId14"/>

</xml_diff>